<commit_message>
new BET fishery definition for NOA
</commit_message>
<xml_diff>
--- a/manual/BET_for_SS.docx
+++ b/manual/BET_for_SS.docx
@@ -59,7 +59,7 @@
         <w:pStyle w:val="Date"/>
       </w:pPr>
       <w:r>
-        <w:t xml:space="preserve">2022-07-22</w:t>
+        <w:t xml:space="preserve">2022-12-06</w:t>
       </w:r>
     </w:p>
     <w:p>
@@ -3799,6 +3799,1107 @@
         <w:br/>
       </w:r>
       <w:r>
+        <w:br/>
+      </w:r>
+      <w:r>
+        <w:rPr>
+          <w:rStyle w:val="CommentTok"/>
+        </w:rPr>
+        <w:t xml:space="preserve"># process PS LF data</w:t>
+      </w:r>
+      <w:r>
+        <w:br/>
+      </w:r>
+      <w:r>
+        <w:rPr>
+          <w:rStyle w:val="FunctionTok"/>
+        </w:rPr>
+        <w:t xml:space="preserve">names</w:t>
+      </w:r>
+      <w:r>
+        <w:rPr>
+          <w:rStyle w:val="NormalTok"/>
+        </w:rPr>
+        <w:t xml:space="preserve">(BET_PS_Comp)[</w:t>
+      </w:r>
+      <w:r>
+        <w:rPr>
+          <w:rStyle w:val="DecValTok"/>
+        </w:rPr>
+        <w:t xml:space="preserve">5</w:t>
+      </w:r>
+      <w:r>
+        <w:rPr>
+          <w:rStyle w:val="SpecialCharTok"/>
+        </w:rPr>
+        <w:t xml:space="preserve">:</w:t>
+      </w:r>
+      <w:r>
+        <w:rPr>
+          <w:rStyle w:val="DecValTok"/>
+        </w:rPr>
+        <w:t xml:space="preserve">205</w:t>
+      </w:r>
+      <w:r>
+        <w:rPr>
+          <w:rStyle w:val="NormalTok"/>
+        </w:rPr>
+        <w:t xml:space="preserve">] </w:t>
+      </w:r>
+      <w:r>
+        <w:rPr>
+          <w:rStyle w:val="OtherTok"/>
+        </w:rPr>
+        <w:t xml:space="preserve">&lt;-</w:t>
+      </w:r>
+      <w:r>
+        <w:rPr>
+          <w:rStyle w:val="NormalTok"/>
+        </w:rPr>
+        <w:t xml:space="preserve"> </w:t>
+      </w:r>
+      <w:r>
+        <w:rPr>
+          <w:rStyle w:val="DecValTok"/>
+        </w:rPr>
+        <w:t xml:space="preserve">1</w:t>
+      </w:r>
+      <w:r>
+        <w:rPr>
+          <w:rStyle w:val="SpecialCharTok"/>
+        </w:rPr>
+        <w:t xml:space="preserve">:</w:t>
+      </w:r>
+      <w:r>
+        <w:rPr>
+          <w:rStyle w:val="DecValTok"/>
+        </w:rPr>
+        <w:t xml:space="preserve">201</w:t>
+      </w:r>
+      <w:r>
+        <w:br/>
+      </w:r>
+      <w:r>
+        <w:br/>
+      </w:r>
+      <w:r>
+        <w:rPr>
+          <w:rStyle w:val="NormalTok"/>
+        </w:rPr>
+        <w:t xml:space="preserve">Nwells </w:t>
+      </w:r>
+      <w:r>
+        <w:rPr>
+          <w:rStyle w:val="OtherTok"/>
+        </w:rPr>
+        <w:t xml:space="preserve">&lt;-</w:t>
+      </w:r>
+      <w:r>
+        <w:rPr>
+          <w:rStyle w:val="NormalTok"/>
+        </w:rPr>
+        <w:t xml:space="preserve"> BET_PS_Comp </w:t>
+      </w:r>
+      <w:r>
+        <w:rPr>
+          <w:rStyle w:val="SpecialCharTok"/>
+        </w:rPr>
+        <w:t xml:space="preserve">%&gt;%</w:t>
+      </w:r>
+      <w:r>
+        <w:rPr>
+          <w:rStyle w:val="NormalTok"/>
+        </w:rPr>
+        <w:t xml:space="preserve"> </w:t>
+      </w:r>
+      <w:r>
+        <w:rPr>
+          <w:rStyle w:val="FunctionTok"/>
+        </w:rPr>
+        <w:t xml:space="preserve">select</w:t>
+      </w:r>
+      <w:r>
+        <w:rPr>
+          <w:rStyle w:val="NormalTok"/>
+        </w:rPr>
+        <w:t xml:space="preserve">(Type,Year,area,nwells)</w:t>
+      </w:r>
+      <w:r>
+        <w:br/>
+      </w:r>
+      <w:r>
+        <w:rPr>
+          <w:rStyle w:val="NormalTok"/>
+        </w:rPr>
+        <w:t xml:space="preserve">  </w:t>
+      </w:r>
+      <w:r>
+        <w:br/>
+      </w:r>
+      <w:r>
+        <w:rPr>
+          <w:rStyle w:val="NormalTok"/>
+        </w:rPr>
+        <w:t xml:space="preserve">BET_PS_Comp_Long </w:t>
+      </w:r>
+      <w:r>
+        <w:rPr>
+          <w:rStyle w:val="OtherTok"/>
+        </w:rPr>
+        <w:t xml:space="preserve">&lt;-</w:t>
+      </w:r>
+      <w:r>
+        <w:rPr>
+          <w:rStyle w:val="NormalTok"/>
+        </w:rPr>
+        <w:t xml:space="preserve"> BET_PS_Comp </w:t>
+      </w:r>
+      <w:r>
+        <w:rPr>
+          <w:rStyle w:val="SpecialCharTok"/>
+        </w:rPr>
+        <w:t xml:space="preserve">%&gt;%</w:t>
+      </w:r>
+      <w:r>
+        <w:rPr>
+          <w:rStyle w:val="NormalTok"/>
+        </w:rPr>
+        <w:t xml:space="preserve"> </w:t>
+      </w:r>
+      <w:r>
+        <w:rPr>
+          <w:rStyle w:val="FunctionTok"/>
+        </w:rPr>
+        <w:t xml:space="preserve">gather</w:t>
+      </w:r>
+      <w:r>
+        <w:rPr>
+          <w:rStyle w:val="NormalTok"/>
+        </w:rPr>
+        <w:t xml:space="preserve">(</w:t>
+      </w:r>
+      <w:r>
+        <w:rPr>
+          <w:rStyle w:val="DecValTok"/>
+        </w:rPr>
+        <w:t xml:space="preserve">5</w:t>
+      </w:r>
+      <w:r>
+        <w:rPr>
+          <w:rStyle w:val="SpecialCharTok"/>
+        </w:rPr>
+        <w:t xml:space="preserve">:</w:t>
+      </w:r>
+      <w:r>
+        <w:rPr>
+          <w:rStyle w:val="DecValTok"/>
+        </w:rPr>
+        <w:t xml:space="preserve">205</w:t>
+      </w:r>
+      <w:r>
+        <w:rPr>
+          <w:rStyle w:val="NormalTok"/>
+        </w:rPr>
+        <w:t xml:space="preserve">,</w:t>
+      </w:r>
+      <w:r>
+        <w:rPr>
+          <w:rStyle w:val="AttributeTok"/>
+        </w:rPr>
+        <w:t xml:space="preserve">key=</w:t>
+      </w:r>
+      <w:r>
+        <w:rPr>
+          <w:rStyle w:val="StringTok"/>
+        </w:rPr>
+        <w:t xml:space="preserve">"l"</w:t>
+      </w:r>
+      <w:r>
+        <w:rPr>
+          <w:rStyle w:val="NormalTok"/>
+        </w:rPr>
+        <w:t xml:space="preserve">,</w:t>
+      </w:r>
+      <w:r>
+        <w:rPr>
+          <w:rStyle w:val="AttributeTok"/>
+        </w:rPr>
+        <w:t xml:space="preserve">value=</w:t>
+      </w:r>
+      <w:r>
+        <w:rPr>
+          <w:rStyle w:val="StringTok"/>
+        </w:rPr>
+        <w:t xml:space="preserve">"lf"</w:t>
+      </w:r>
+      <w:r>
+        <w:rPr>
+          <w:rStyle w:val="NormalTok"/>
+        </w:rPr>
+        <w:t xml:space="preserve">) </w:t>
+      </w:r>
+      <w:r>
+        <w:rPr>
+          <w:rStyle w:val="SpecialCharTok"/>
+        </w:rPr>
+        <w:t xml:space="preserve">%&gt;%</w:t>
+      </w:r>
+      <w:r>
+        <w:br/>
+      </w:r>
+      <w:r>
+        <w:rPr>
+          <w:rStyle w:val="NormalTok"/>
+        </w:rPr>
+        <w:t xml:space="preserve">  </w:t>
+      </w:r>
+      <w:r>
+        <w:rPr>
+          <w:rStyle w:val="FunctionTok"/>
+        </w:rPr>
+        <w:t xml:space="preserve">mutate</w:t>
+      </w:r>
+      <w:r>
+        <w:rPr>
+          <w:rStyle w:val="NormalTok"/>
+        </w:rPr>
+        <w:t xml:space="preserve">(</w:t>
+      </w:r>
+      <w:r>
+        <w:rPr>
+          <w:rStyle w:val="AttributeTok"/>
+        </w:rPr>
+        <w:t xml:space="preserve">L=</w:t>
+      </w:r>
+      <w:r>
+        <w:rPr>
+          <w:rStyle w:val="FunctionTok"/>
+        </w:rPr>
+        <w:t xml:space="preserve">cut</w:t>
+      </w:r>
+      <w:r>
+        <w:rPr>
+          <w:rStyle w:val="NormalTok"/>
+        </w:rPr>
+        <w:t xml:space="preserve">(</w:t>
+      </w:r>
+      <w:r>
+        <w:rPr>
+          <w:rStyle w:val="FunctionTok"/>
+        </w:rPr>
+        <w:t xml:space="preserve">as.numeric</w:t>
+      </w:r>
+      <w:r>
+        <w:rPr>
+          <w:rStyle w:val="NormalTok"/>
+        </w:rPr>
+        <w:t xml:space="preserve">(l), </w:t>
+      </w:r>
+      <w:r>
+        <w:rPr>
+          <w:rStyle w:val="AttributeTok"/>
+        </w:rPr>
+        <w:t xml:space="preserve">breaks =</w:t>
+      </w:r>
+      <w:r>
+        <w:rPr>
+          <w:rStyle w:val="NormalTok"/>
+        </w:rPr>
+        <w:t xml:space="preserve"> </w:t>
+      </w:r>
+      <w:r>
+        <w:rPr>
+          <w:rStyle w:val="FunctionTok"/>
+        </w:rPr>
+        <w:t xml:space="preserve">c</w:t>
+      </w:r>
+      <w:r>
+        <w:rPr>
+          <w:rStyle w:val="NormalTok"/>
+        </w:rPr>
+        <w:t xml:space="preserve">(</w:t>
+      </w:r>
+      <w:r>
+        <w:rPr>
+          <w:rStyle w:val="FunctionTok"/>
+        </w:rPr>
+        <w:t xml:space="preserve">seq</w:t>
+      </w:r>
+      <w:r>
+        <w:rPr>
+          <w:rStyle w:val="NormalTok"/>
+        </w:rPr>
+        <w:t xml:space="preserve">(</w:t>
+      </w:r>
+      <w:r>
+        <w:rPr>
+          <w:rStyle w:val="DecValTok"/>
+        </w:rPr>
+        <w:t xml:space="preserve">20</w:t>
+      </w:r>
+      <w:r>
+        <w:rPr>
+          <w:rStyle w:val="NormalTok"/>
+        </w:rPr>
+        <w:t xml:space="preserve">,</w:t>
+      </w:r>
+      <w:r>
+        <w:rPr>
+          <w:rStyle w:val="DecValTok"/>
+        </w:rPr>
+        <w:t xml:space="preserve">198</w:t>
+      </w:r>
+      <w:r>
+        <w:rPr>
+          <w:rStyle w:val="NormalTok"/>
+        </w:rPr>
+        <w:t xml:space="preserve">,</w:t>
+      </w:r>
+      <w:r>
+        <w:rPr>
+          <w:rStyle w:val="DecValTok"/>
+        </w:rPr>
+        <w:t xml:space="preserve">2</w:t>
+      </w:r>
+      <w:r>
+        <w:rPr>
+          <w:rStyle w:val="NormalTok"/>
+        </w:rPr>
+        <w:t xml:space="preserve">), </w:t>
+      </w:r>
+      <w:r>
+        <w:rPr>
+          <w:rStyle w:val="ConstantTok"/>
+        </w:rPr>
+        <w:t xml:space="preserve">Inf</w:t>
+      </w:r>
+      <w:r>
+        <w:rPr>
+          <w:rStyle w:val="NormalTok"/>
+        </w:rPr>
+        <w:t xml:space="preserve">), </w:t>
+      </w:r>
+      <w:r>
+        <w:rPr>
+          <w:rStyle w:val="AttributeTok"/>
+        </w:rPr>
+        <w:t xml:space="preserve">right=</w:t>
+      </w:r>
+      <w:r>
+        <w:rPr>
+          <w:rStyle w:val="NormalTok"/>
+        </w:rPr>
+        <w:t xml:space="preserve">F, </w:t>
+      </w:r>
+      <w:r>
+        <w:rPr>
+          <w:rStyle w:val="AttributeTok"/>
+        </w:rPr>
+        <w:t xml:space="preserve">labels =</w:t>
+      </w:r>
+      <w:r>
+        <w:rPr>
+          <w:rStyle w:val="NormalTok"/>
+        </w:rPr>
+        <w:t xml:space="preserve"> </w:t>
+      </w:r>
+      <w:r>
+        <w:rPr>
+          <w:rStyle w:val="FunctionTok"/>
+        </w:rPr>
+        <w:t xml:space="preserve">seq</w:t>
+      </w:r>
+      <w:r>
+        <w:rPr>
+          <w:rStyle w:val="NormalTok"/>
+        </w:rPr>
+        <w:t xml:space="preserve">(</w:t>
+      </w:r>
+      <w:r>
+        <w:rPr>
+          <w:rStyle w:val="DecValTok"/>
+        </w:rPr>
+        <w:t xml:space="preserve">20</w:t>
+      </w:r>
+      <w:r>
+        <w:rPr>
+          <w:rStyle w:val="NormalTok"/>
+        </w:rPr>
+        <w:t xml:space="preserve">,</w:t>
+      </w:r>
+      <w:r>
+        <w:rPr>
+          <w:rStyle w:val="DecValTok"/>
+        </w:rPr>
+        <w:t xml:space="preserve">198</w:t>
+      </w:r>
+      <w:r>
+        <w:rPr>
+          <w:rStyle w:val="NormalTok"/>
+        </w:rPr>
+        <w:t xml:space="preserve">,</w:t>
+      </w:r>
+      <w:r>
+        <w:rPr>
+          <w:rStyle w:val="DecValTok"/>
+        </w:rPr>
+        <w:t xml:space="preserve">2</w:t>
+      </w:r>
+      <w:r>
+        <w:rPr>
+          <w:rStyle w:val="NormalTok"/>
+        </w:rPr>
+        <w:t xml:space="preserve">))) </w:t>
+      </w:r>
+      <w:r>
+        <w:rPr>
+          <w:rStyle w:val="SpecialCharTok"/>
+        </w:rPr>
+        <w:t xml:space="preserve">%&gt;%</w:t>
+      </w:r>
+      <w:r>
+        <w:rPr>
+          <w:rStyle w:val="NormalTok"/>
+        </w:rPr>
+        <w:t xml:space="preserve"> </w:t>
+      </w:r>
+      <w:r>
+        <w:rPr>
+          <w:rStyle w:val="FunctionTok"/>
+        </w:rPr>
+        <w:t xml:space="preserve">na.omit</w:t>
+      </w:r>
+      <w:r>
+        <w:rPr>
+          <w:rStyle w:val="NormalTok"/>
+        </w:rPr>
+        <w:t xml:space="preserve">() </w:t>
+      </w:r>
+      <w:r>
+        <w:rPr>
+          <w:rStyle w:val="SpecialCharTok"/>
+        </w:rPr>
+        <w:t xml:space="preserve">%&gt;%</w:t>
+      </w:r>
+      <w:r>
+        <w:br/>
+      </w:r>
+      <w:r>
+        <w:rPr>
+          <w:rStyle w:val="NormalTok"/>
+        </w:rPr>
+        <w:t xml:space="preserve">  </w:t>
+      </w:r>
+      <w:r>
+        <w:rPr>
+          <w:rStyle w:val="FunctionTok"/>
+        </w:rPr>
+        <w:t xml:space="preserve">select</w:t>
+      </w:r>
+      <w:r>
+        <w:rPr>
+          <w:rStyle w:val="NormalTok"/>
+        </w:rPr>
+        <w:t xml:space="preserve">(Type,Year,area,L,lf) </w:t>
+      </w:r>
+      <w:r>
+        <w:rPr>
+          <w:rStyle w:val="SpecialCharTok"/>
+        </w:rPr>
+        <w:t xml:space="preserve">%&gt;%</w:t>
+      </w:r>
+      <w:r>
+        <w:br/>
+      </w:r>
+      <w:r>
+        <w:rPr>
+          <w:rStyle w:val="NormalTok"/>
+        </w:rPr>
+        <w:t xml:space="preserve">  </w:t>
+      </w:r>
+      <w:r>
+        <w:rPr>
+          <w:rStyle w:val="FunctionTok"/>
+        </w:rPr>
+        <w:t xml:space="preserve">group_by</w:t>
+      </w:r>
+      <w:r>
+        <w:rPr>
+          <w:rStyle w:val="NormalTok"/>
+        </w:rPr>
+        <w:t xml:space="preserve">(Type,area,Year,L) </w:t>
+      </w:r>
+      <w:r>
+        <w:rPr>
+          <w:rStyle w:val="SpecialCharTok"/>
+        </w:rPr>
+        <w:t xml:space="preserve">%&gt;%</w:t>
+      </w:r>
+      <w:r>
+        <w:br/>
+      </w:r>
+      <w:r>
+        <w:rPr>
+          <w:rStyle w:val="NormalTok"/>
+        </w:rPr>
+        <w:t xml:space="preserve">  </w:t>
+      </w:r>
+      <w:r>
+        <w:rPr>
+          <w:rStyle w:val="FunctionTok"/>
+        </w:rPr>
+        <w:t xml:space="preserve">summarise</w:t>
+      </w:r>
+      <w:r>
+        <w:rPr>
+          <w:rStyle w:val="NormalTok"/>
+        </w:rPr>
+        <w:t xml:space="preserve">(</w:t>
+      </w:r>
+      <w:r>
+        <w:rPr>
+          <w:rStyle w:val="AttributeTok"/>
+        </w:rPr>
+        <w:t xml:space="preserve">LF=</w:t>
+      </w:r>
+      <w:r>
+        <w:rPr>
+          <w:rStyle w:val="FunctionTok"/>
+        </w:rPr>
+        <w:t xml:space="preserve">sum</w:t>
+      </w:r>
+      <w:r>
+        <w:rPr>
+          <w:rStyle w:val="NormalTok"/>
+        </w:rPr>
+        <w:t xml:space="preserve">(lf))</w:t>
+      </w:r>
+      <w:r>
+        <w:br/>
+      </w:r>
+      <w:r>
+        <w:br/>
+      </w:r>
+      <w:r>
+        <w:rPr>
+          <w:rStyle w:val="NormalTok"/>
+        </w:rPr>
+        <w:t xml:space="preserve">BET_PS_Comp_Short </w:t>
+      </w:r>
+      <w:r>
+        <w:rPr>
+          <w:rStyle w:val="OtherTok"/>
+        </w:rPr>
+        <w:t xml:space="preserve">&lt;-</w:t>
+      </w:r>
+      <w:r>
+        <w:rPr>
+          <w:rStyle w:val="NormalTok"/>
+        </w:rPr>
+        <w:t xml:space="preserve"> BET_PS_Comp_Long </w:t>
+      </w:r>
+      <w:r>
+        <w:rPr>
+          <w:rStyle w:val="SpecialCharTok"/>
+        </w:rPr>
+        <w:t xml:space="preserve">%&gt;%</w:t>
+      </w:r>
+      <w:r>
+        <w:br/>
+      </w:r>
+      <w:r>
+        <w:rPr>
+          <w:rStyle w:val="NormalTok"/>
+        </w:rPr>
+        <w:t xml:space="preserve">  </w:t>
+      </w:r>
+      <w:r>
+        <w:rPr>
+          <w:rStyle w:val="FunctionTok"/>
+        </w:rPr>
+        <w:t xml:space="preserve">spread</w:t>
+      </w:r>
+      <w:r>
+        <w:rPr>
+          <w:rStyle w:val="NormalTok"/>
+        </w:rPr>
+        <w:t xml:space="preserve">(L,LF)</w:t>
+      </w:r>
+      <w:r>
+        <w:br/>
+      </w:r>
+      <w:r>
+        <w:br/>
+      </w:r>
+      <w:r>
+        <w:rPr>
+          <w:rStyle w:val="NormalTok"/>
+        </w:rPr>
+        <w:t xml:space="preserve">BET_PS_Comp_Final </w:t>
+      </w:r>
+      <w:r>
+        <w:rPr>
+          <w:rStyle w:val="OtherTok"/>
+        </w:rPr>
+        <w:t xml:space="preserve">&lt;-</w:t>
+      </w:r>
+      <w:r>
+        <w:rPr>
+          <w:rStyle w:val="NormalTok"/>
+        </w:rPr>
+        <w:t xml:space="preserve"> </w:t>
+      </w:r>
+      <w:r>
+        <w:rPr>
+          <w:rStyle w:val="FunctionTok"/>
+        </w:rPr>
+        <w:t xml:space="preserve">left_join</w:t>
+      </w:r>
+      <w:r>
+        <w:rPr>
+          <w:rStyle w:val="NormalTok"/>
+        </w:rPr>
+        <w:t xml:space="preserve">(BET_PS_Comp_Short,Nwells)</w:t>
+      </w:r>
+      <w:r>
+        <w:br/>
+      </w:r>
+      <w:r>
+        <w:br/>
+      </w:r>
+      <w:r>
+        <w:rPr>
+          <w:rStyle w:val="NormalTok"/>
+        </w:rPr>
+        <w:t xml:space="preserve">BET_PS_Comp_SS </w:t>
+      </w:r>
+      <w:r>
+        <w:rPr>
+          <w:rStyle w:val="OtherTok"/>
+        </w:rPr>
+        <w:t xml:space="preserve">&lt;-</w:t>
+      </w:r>
+      <w:r>
+        <w:rPr>
+          <w:rStyle w:val="NormalTok"/>
+        </w:rPr>
+        <w:t xml:space="preserve"> </w:t>
+      </w:r>
+      <w:r>
+        <w:rPr>
+          <w:rStyle w:val="FunctionTok"/>
+        </w:rPr>
+        <w:t xml:space="preserve">data.frame</w:t>
+      </w:r>
+      <w:r>
+        <w:rPr>
+          <w:rStyle w:val="NormalTok"/>
+        </w:rPr>
+        <w:t xml:space="preserve">(</w:t>
+      </w:r>
+      <w:r>
+        <w:rPr>
+          <w:rStyle w:val="StringTok"/>
+        </w:rPr>
+        <w:t xml:space="preserve">"Type"</w:t>
+      </w:r>
+      <w:r>
+        <w:rPr>
+          <w:rStyle w:val="NormalTok"/>
+        </w:rPr>
+        <w:t xml:space="preserve"> </w:t>
+      </w:r>
+      <w:r>
+        <w:rPr>
+          <w:rStyle w:val="OtherTok"/>
+        </w:rPr>
+        <w:t xml:space="preserve">=</w:t>
+      </w:r>
+      <w:r>
+        <w:rPr>
+          <w:rStyle w:val="NormalTok"/>
+        </w:rPr>
+        <w:t xml:space="preserve"> BET_PS_Comp_Final</w:t>
+      </w:r>
+      <w:r>
+        <w:rPr>
+          <w:rStyle w:val="SpecialCharTok"/>
+        </w:rPr>
+        <w:t xml:space="preserve">$</w:t>
+      </w:r>
+      <w:r>
+        <w:rPr>
+          <w:rStyle w:val="NormalTok"/>
+        </w:rPr>
+        <w:t xml:space="preserve">Type,</w:t>
+      </w:r>
+      <w:r>
+        <w:br/>
+      </w:r>
+      <w:r>
+        <w:rPr>
+          <w:rStyle w:val="NormalTok"/>
+        </w:rPr>
+        <w:t xml:space="preserve">                             </w:t>
+      </w:r>
+      <w:r>
+        <w:rPr>
+          <w:rStyle w:val="StringTok"/>
+        </w:rPr>
+        <w:t xml:space="preserve">"Year"</w:t>
+      </w:r>
+      <w:r>
+        <w:rPr>
+          <w:rStyle w:val="NormalTok"/>
+        </w:rPr>
+        <w:t xml:space="preserve"> </w:t>
+      </w:r>
+      <w:r>
+        <w:rPr>
+          <w:rStyle w:val="OtherTok"/>
+        </w:rPr>
+        <w:t xml:space="preserve">=</w:t>
+      </w:r>
+      <w:r>
+        <w:rPr>
+          <w:rStyle w:val="NormalTok"/>
+        </w:rPr>
+        <w:t xml:space="preserve"> BET_PS_Comp_Final</w:t>
+      </w:r>
+      <w:r>
+        <w:rPr>
+          <w:rStyle w:val="SpecialCharTok"/>
+        </w:rPr>
+        <w:t xml:space="preserve">$</w:t>
+      </w:r>
+      <w:r>
+        <w:rPr>
+          <w:rStyle w:val="NormalTok"/>
+        </w:rPr>
+        <w:t xml:space="preserve">Year,</w:t>
+      </w:r>
+      <w:r>
+        <w:br/>
+      </w:r>
+      <w:r>
+        <w:rPr>
+          <w:rStyle w:val="NormalTok"/>
+        </w:rPr>
+        <w:t xml:space="preserve">                             </w:t>
+      </w:r>
+      <w:r>
+        <w:rPr>
+          <w:rStyle w:val="StringTok"/>
+        </w:rPr>
+        <w:t xml:space="preserve">"Month"</w:t>
+      </w:r>
+      <w:r>
+        <w:rPr>
+          <w:rStyle w:val="NormalTok"/>
+        </w:rPr>
+        <w:t xml:space="preserve"> </w:t>
+      </w:r>
+      <w:r>
+        <w:rPr>
+          <w:rStyle w:val="OtherTok"/>
+        </w:rPr>
+        <w:t xml:space="preserve">=</w:t>
+      </w:r>
+      <w:r>
+        <w:rPr>
+          <w:rStyle w:val="NormalTok"/>
+        </w:rPr>
+        <w:t xml:space="preserve"> </w:t>
+      </w:r>
+      <w:r>
+        <w:rPr>
+          <w:rStyle w:val="DecValTok"/>
+        </w:rPr>
+        <w:t xml:space="preserve">1</w:t>
+      </w:r>
+      <w:r>
+        <w:rPr>
+          <w:rStyle w:val="NormalTok"/>
+        </w:rPr>
+        <w:t xml:space="preserve">,</w:t>
+      </w:r>
+      <w:r>
+        <w:br/>
+      </w:r>
+      <w:r>
+        <w:rPr>
+          <w:rStyle w:val="NormalTok"/>
+        </w:rPr>
+        <w:t xml:space="preserve">                             </w:t>
+      </w:r>
+      <w:r>
+        <w:rPr>
+          <w:rStyle w:val="StringTok"/>
+        </w:rPr>
+        <w:t xml:space="preserve">"Fleet"</w:t>
+      </w:r>
+      <w:r>
+        <w:rPr>
+          <w:rStyle w:val="NormalTok"/>
+        </w:rPr>
+        <w:t xml:space="preserve"> </w:t>
+      </w:r>
+      <w:r>
+        <w:rPr>
+          <w:rStyle w:val="OtherTok"/>
+        </w:rPr>
+        <w:t xml:space="preserve">=</w:t>
+      </w:r>
+      <w:r>
+        <w:rPr>
+          <w:rStyle w:val="NormalTok"/>
+        </w:rPr>
+        <w:t xml:space="preserve"> BET_PS_Comp_Final</w:t>
+      </w:r>
+      <w:r>
+        <w:rPr>
+          <w:rStyle w:val="SpecialCharTok"/>
+        </w:rPr>
+        <w:t xml:space="preserve">$</w:t>
+      </w:r>
+      <w:r>
+        <w:rPr>
+          <w:rStyle w:val="NormalTok"/>
+        </w:rPr>
+        <w:t xml:space="preserve">area,</w:t>
+      </w:r>
+      <w:r>
+        <w:br/>
+      </w:r>
+      <w:r>
+        <w:rPr>
+          <w:rStyle w:val="NormalTok"/>
+        </w:rPr>
+        <w:t xml:space="preserve">                             </w:t>
+      </w:r>
+      <w:r>
+        <w:rPr>
+          <w:rStyle w:val="StringTok"/>
+        </w:rPr>
+        <w:t xml:space="preserve">"Sex"</w:t>
+      </w:r>
+      <w:r>
+        <w:rPr>
+          <w:rStyle w:val="NormalTok"/>
+        </w:rPr>
+        <w:t xml:space="preserve"> </w:t>
+      </w:r>
+      <w:r>
+        <w:rPr>
+          <w:rStyle w:val="OtherTok"/>
+        </w:rPr>
+        <w:t xml:space="preserve">=</w:t>
+      </w:r>
+      <w:r>
+        <w:rPr>
+          <w:rStyle w:val="NormalTok"/>
+        </w:rPr>
+        <w:t xml:space="preserve"> </w:t>
+      </w:r>
+      <w:r>
+        <w:rPr>
+          <w:rStyle w:val="DecValTok"/>
+        </w:rPr>
+        <w:t xml:space="preserve">0</w:t>
+      </w:r>
+      <w:r>
+        <w:rPr>
+          <w:rStyle w:val="NormalTok"/>
+        </w:rPr>
+        <w:t xml:space="preserve">,</w:t>
+      </w:r>
+      <w:r>
+        <w:br/>
+      </w:r>
+      <w:r>
+        <w:rPr>
+          <w:rStyle w:val="NormalTok"/>
+        </w:rPr>
+        <w:t xml:space="preserve">                             </w:t>
+      </w:r>
+      <w:r>
+        <w:rPr>
+          <w:rStyle w:val="StringTok"/>
+        </w:rPr>
+        <w:t xml:space="preserve">"Part"</w:t>
+      </w:r>
+      <w:r>
+        <w:rPr>
+          <w:rStyle w:val="NormalTok"/>
+        </w:rPr>
+        <w:t xml:space="preserve"> </w:t>
+      </w:r>
+      <w:r>
+        <w:rPr>
+          <w:rStyle w:val="OtherTok"/>
+        </w:rPr>
+        <w:t xml:space="preserve">=</w:t>
+      </w:r>
+      <w:r>
+        <w:rPr>
+          <w:rStyle w:val="NormalTok"/>
+        </w:rPr>
+        <w:t xml:space="preserve"> </w:t>
+      </w:r>
+      <w:r>
+        <w:rPr>
+          <w:rStyle w:val="DecValTok"/>
+        </w:rPr>
+        <w:t xml:space="preserve">0</w:t>
+      </w:r>
+      <w:r>
+        <w:rPr>
+          <w:rStyle w:val="NormalTok"/>
+        </w:rPr>
+        <w:t xml:space="preserve">,</w:t>
+      </w:r>
+      <w:r>
+        <w:br/>
+      </w:r>
+      <w:r>
+        <w:rPr>
+          <w:rStyle w:val="NormalTok"/>
+        </w:rPr>
+        <w:t xml:space="preserve">                             </w:t>
+      </w:r>
+      <w:r>
+        <w:rPr>
+          <w:rStyle w:val="StringTok"/>
+        </w:rPr>
+        <w:t xml:space="preserve">"Nsamp"</w:t>
+      </w:r>
+      <w:r>
+        <w:rPr>
+          <w:rStyle w:val="NormalTok"/>
+        </w:rPr>
+        <w:t xml:space="preserve"> </w:t>
+      </w:r>
+      <w:r>
+        <w:rPr>
+          <w:rStyle w:val="OtherTok"/>
+        </w:rPr>
+        <w:t xml:space="preserve">=</w:t>
+      </w:r>
+      <w:r>
+        <w:rPr>
+          <w:rStyle w:val="NormalTok"/>
+        </w:rPr>
+        <w:t xml:space="preserve"> BET_PS_Comp_Final</w:t>
+      </w:r>
+      <w:r>
+        <w:rPr>
+          <w:rStyle w:val="SpecialCharTok"/>
+        </w:rPr>
+        <w:t xml:space="preserve">$</w:t>
+      </w:r>
+      <w:r>
+        <w:rPr>
+          <w:rStyle w:val="NormalTok"/>
+        </w:rPr>
+        <w:t xml:space="preserve">nwells)</w:t>
+      </w:r>
+      <w:r>
+        <w:br/>
+      </w:r>
+      <w:r>
+        <w:br/>
+      </w:r>
+      <w:r>
+        <w:rPr>
+          <w:rStyle w:val="NormalTok"/>
+        </w:rPr>
+        <w:t xml:space="preserve">BET_PS_Comp_SS </w:t>
+      </w:r>
+      <w:r>
+        <w:rPr>
+          <w:rStyle w:val="OtherTok"/>
+        </w:rPr>
+        <w:t xml:space="preserve">&lt;-</w:t>
+      </w:r>
+      <w:r>
+        <w:rPr>
+          <w:rStyle w:val="NormalTok"/>
+        </w:rPr>
+        <w:t xml:space="preserve"> </w:t>
+      </w:r>
+      <w:r>
+        <w:rPr>
+          <w:rStyle w:val="FunctionTok"/>
+        </w:rPr>
+        <w:t xml:space="preserve">cbind</w:t>
+      </w:r>
+      <w:r>
+        <w:rPr>
+          <w:rStyle w:val="NormalTok"/>
+        </w:rPr>
+        <w:t xml:space="preserve">(BET_PS_Comp_SS, BET_PS_Comp_Final[,</w:t>
+      </w:r>
+      <w:r>
+        <w:rPr>
+          <w:rStyle w:val="DecValTok"/>
+        </w:rPr>
+        <w:t xml:space="preserve">4</w:t>
+      </w:r>
+      <w:r>
+        <w:rPr>
+          <w:rStyle w:val="SpecialCharTok"/>
+        </w:rPr>
+        <w:t xml:space="preserve">:</w:t>
+      </w:r>
+      <w:r>
+        <w:rPr>
+          <w:rStyle w:val="DecValTok"/>
+        </w:rPr>
+        <w:t xml:space="preserve">93</w:t>
+      </w:r>
+      <w:r>
+        <w:rPr>
+          <w:rStyle w:val="NormalTok"/>
+        </w:rPr>
+        <w:t xml:space="preserve">], BET_PS_Comp_Final[,</w:t>
+      </w:r>
+      <w:r>
+        <w:rPr>
+          <w:rStyle w:val="DecValTok"/>
+        </w:rPr>
+        <w:t xml:space="preserve">4</w:t>
+      </w:r>
+      <w:r>
+        <w:rPr>
+          <w:rStyle w:val="SpecialCharTok"/>
+        </w:rPr>
+        <w:t xml:space="preserve">:</w:t>
+      </w:r>
+      <w:r>
+        <w:rPr>
+          <w:rStyle w:val="DecValTok"/>
+        </w:rPr>
+        <w:t xml:space="preserve">93</w:t>
+      </w:r>
+      <w:r>
+        <w:rPr>
+          <w:rStyle w:val="NormalTok"/>
+        </w:rPr>
+        <w:t xml:space="preserve">])</w:t>
+      </w:r>
+      <w:r>
+        <w:br/>
+      </w:r>
+      <w:r>
+        <w:rPr>
+          <w:rStyle w:val="NormalTok"/>
+        </w:rPr>
+        <w:t xml:space="preserve">  </w:t>
+      </w:r>
+      <w:r>
+        <w:br/>
+      </w:r>
+      <w:r>
         <w:rPr>
           <w:rStyle w:val="FunctionTok"/>
         </w:rPr>
@@ -3808,7 +4909,7 @@
         <w:rPr>
           <w:rStyle w:val="NormalTok"/>
         </w:rPr>
-        <w:t xml:space="preserve">(BET_PS_Comp,</w:t>
+        <w:t xml:space="preserve">(BET_PS_Comp_SS,</w:t>
       </w:r>
       <w:r>
         <w:rPr>

</xml_diff>

<commit_message>
update the manual for including 2022's data
</commit_message>
<xml_diff>
--- a/manual/BET_for_SS.docx
+++ b/manual/BET_for_SS.docx
@@ -59,7 +59,7 @@
         <w:pStyle w:val="Date"/>
       </w:pPr>
       <w:r>
-        <w:t xml:space="preserve">2022-12-06</w:t>
+        <w:t xml:space="preserve">2023-06-26</w:t>
       </w:r>
     </w:p>
     <w:p>
@@ -138,7 +138,7 @@
         <w:rPr>
           <w:rStyle w:val="DecValTok"/>
         </w:rPr>
-        <w:t xml:space="preserve">2021</w:t>
+        <w:t xml:space="preserve">2022</w:t>
       </w:r>
       <w:r>
         <w:br/>
@@ -156,7 +156,7 @@
         <w:rPr>
           <w:rStyle w:val="FloatTok"/>
         </w:rPr>
-        <w:t xml:space="preserve">.20002021</w:t>
+        <w:t xml:space="preserve">.20002022</w:t>
       </w:r>
       <w:r>
         <w:rPr>
@@ -204,7 +204,7 @@
         <w:rPr>
           <w:rStyle w:val="StringTok"/>
         </w:rPr>
-        <w:t xml:space="preserve">"BET.OBJ.Catch.20002021.csv"</w:t>
+        <w:t xml:space="preserve">"BET.OBJ.Catch.20002022.csv"</w:t>
       </w:r>
       <w:r>
         <w:rPr>
@@ -297,7 +297,7 @@
         <w:rPr>
           <w:rStyle w:val="FloatTok"/>
         </w:rPr>
-        <w:t xml:space="preserve">.20002021</w:t>
+        <w:t xml:space="preserve">.20002022</w:t>
       </w:r>
       <w:r>
         <w:rPr>
@@ -345,7 +345,7 @@
         <w:rPr>
           <w:rStyle w:val="StringTok"/>
         </w:rPr>
-        <w:t xml:space="preserve">"BET.NOA.Catch.20002021.csv"</w:t>
+        <w:t xml:space="preserve">"BET.NOA.Catch.20002022.csv"</w:t>
       </w:r>
       <w:r>
         <w:rPr>
@@ -438,7 +438,7 @@
         <w:rPr>
           <w:rStyle w:val="FloatTok"/>
         </w:rPr>
-        <w:t xml:space="preserve">.20002021</w:t>
+        <w:t xml:space="preserve">.20002022</w:t>
       </w:r>
       <w:r>
         <w:rPr>
@@ -486,7 +486,7 @@
         <w:rPr>
           <w:rStyle w:val="StringTok"/>
         </w:rPr>
-        <w:t xml:space="preserve">"BET.DEL.Catch.20002021.csv"</w:t>
+        <w:t xml:space="preserve">"BET.DEL.Catch.20002022.csv"</w:t>
       </w:r>
       <w:r>
         <w:rPr>
@@ -863,7 +863,7 @@
         <w:rPr>
           <w:rStyle w:val="FloatTok"/>
         </w:rPr>
-        <w:t xml:space="preserve">.20002021</w:t>
+        <w:t xml:space="preserve">.20002022</w:t>
       </w:r>
       <w:r>
         <w:rPr>
@@ -1463,7 +1463,7 @@
         <w:rPr>
           <w:rStyle w:val="FloatTok"/>
         </w:rPr>
-        <w:t xml:space="preserve">.20002021</w:t>
+        <w:t xml:space="preserve">.20002022</w:t>
       </w:r>
       <w:r>
         <w:rPr>
@@ -2063,7 +2063,7 @@
         <w:rPr>
           <w:rStyle w:val="FloatTok"/>
         </w:rPr>
-        <w:t xml:space="preserve">.20002021</w:t>
+        <w:t xml:space="preserve">.20002022</w:t>
       </w:r>
       <w:r>
         <w:rPr>
@@ -2951,7 +2951,7 @@
         <w:rPr>
           <w:rStyle w:val="FloatTok"/>
         </w:rPr>
-        <w:t xml:space="preserve">.20002021</w:t>
+        <w:t xml:space="preserve">.20002022</w:t>
       </w:r>
       <w:r>
         <w:rPr>
@@ -2999,7 +2999,7 @@
         <w:rPr>
           <w:rStyle w:val="StringTok"/>
         </w:rPr>
-        <w:t xml:space="preserve">"BET.OBJ.Comp.20002021.csv"</w:t>
+        <w:t xml:space="preserve">"BET.OBJ.Comp.20002022.csv"</w:t>
       </w:r>
       <w:r>
         <w:rPr>
@@ -3092,7 +3092,7 @@
         <w:rPr>
           <w:rStyle w:val="FloatTok"/>
         </w:rPr>
-        <w:t xml:space="preserve">.20002021</w:t>
+        <w:t xml:space="preserve">.20002022</w:t>
       </w:r>
       <w:r>
         <w:rPr>
@@ -3140,7 +3140,7 @@
         <w:rPr>
           <w:rStyle w:val="StringTok"/>
         </w:rPr>
-        <w:t xml:space="preserve">"BET.NOA.Comp.20002021.csv"</w:t>
+        <w:t xml:space="preserve">"BET.NOA.Comp.20002022.csv"</w:t>
       </w:r>
       <w:r>
         <w:rPr>
@@ -3227,7 +3227,7 @@
         <w:rPr>
           <w:rStyle w:val="CommentTok"/>
         </w:rPr>
-        <w:t xml:space="preserve"># BET.DEL.Comp.20002021 &lt;- read.csv(paste0(save_dir,"BET.DEL.Comp.20002021.csv"))</w:t>
+        <w:t xml:space="preserve"># BET.DEL.Comp.20002022 &lt;- read.csv(paste0(save_dir,"BET.DEL.Comp.20002022.csv"))</w:t>
       </w:r>
       <w:r>
         <w:br/>
@@ -3289,7 +3289,7 @@
         <w:rPr>
           <w:rStyle w:val="FloatTok"/>
         </w:rPr>
-        <w:t xml:space="preserve">.20002021</w:t>
+        <w:t xml:space="preserve">.20002022</w:t>
       </w:r>
       <w:r>
         <w:rPr>
@@ -3550,7 +3550,7 @@
         <w:rPr>
           <w:rStyle w:val="FloatTok"/>
         </w:rPr>
-        <w:t xml:space="preserve">.20002021</w:t>
+        <w:t xml:space="preserve">.20002022</w:t>
       </w:r>
       <w:r>
         <w:rPr>
@@ -6224,7 +6224,7 @@
     <w:name w:val="ConstantTok"/>
     <w:basedOn w:val="VerbatimChar"/>
     <w:rPr>
-      <w:color w:val="000000"/>
+      <w:color w:val="8f5902"/>
       <w:shd w:val="clear" w:fill="f8f8f8"/>
     </w:rPr>
   </w:style>
@@ -6240,8 +6240,9 @@
     <w:name w:val="SpecialCharTok"/>
     <w:basedOn w:val="VerbatimChar"/>
     <w:rPr>
-      <w:color w:val="000000"/>
+      <w:color w:val="ce5c00"/>
       <w:shd w:val="clear" w:fill="f8f8f8"/>
+      <w:b/>
     </w:rPr>
   </w:style>
   <w:style w:type="character" w:customStyle="1" w:styleId="StringTok">
@@ -6326,8 +6327,9 @@
     <w:name w:val="FunctionTok"/>
     <w:basedOn w:val="VerbatimChar"/>
     <w:rPr>
-      <w:color w:val="000000"/>
+      <w:color w:val="204a87"/>
       <w:shd w:val="clear" w:fill="f8f8f8"/>
+      <w:b/>
     </w:rPr>
   </w:style>
   <w:style w:type="character" w:customStyle="1" w:styleId="VariableTok">
@@ -6383,7 +6385,7 @@
     <w:name w:val="AttributeTok"/>
     <w:basedOn w:val="VerbatimChar"/>
     <w:rPr>
-      <w:color w:val="c4a000"/>
+      <w:color w:val="204a87"/>
       <w:shd w:val="clear" w:fill="f8f8f8"/>
     </w:rPr>
   </w:style>

</xml_diff>

<commit_message>
update bigeye fishery definition for OBJ
</commit_message>
<xml_diff>
--- a/manual/BET_for_SS.docx
+++ b/manual/BET_for_SS.docx
@@ -59,7 +59,7 @@
         <w:pStyle w:val="Date"/>
       </w:pPr>
       <w:r>
-        <w:t xml:space="preserve">2023-06-26</w:t>
+        <w:t xml:space="preserve">2024-02-06</w:t>
       </w:r>
     </w:p>
     <w:p>
@@ -2507,7 +2507,487 @@
         <w:rPr>
           <w:rStyle w:val="NormalTok"/>
         </w:rPr>
-        <w:t xml:space="preserve">(BET_OBJ_Catch,BET_NOA_Catch)</w:t>
+        <w:t xml:space="preserve">(BET_OBJ_Catch, BET_NOA_Catch) </w:t>
+      </w:r>
+      <w:r>
+        <w:rPr>
+          <w:rStyle w:val="SpecialCharTok"/>
+        </w:rPr>
+        <w:t xml:space="preserve">%&gt;%</w:t>
+      </w:r>
+      <w:r>
+        <w:br/>
+      </w:r>
+      <w:r>
+        <w:rPr>
+          <w:rStyle w:val="NormalTok"/>
+        </w:rPr>
+        <w:t xml:space="preserve">  </w:t>
+      </w:r>
+      <w:r>
+        <w:rPr>
+          <w:rStyle w:val="FunctionTok"/>
+        </w:rPr>
+        <w:t xml:space="preserve">mutate</w:t>
+      </w:r>
+      <w:r>
+        <w:rPr>
+          <w:rStyle w:val="NormalTok"/>
+        </w:rPr>
+        <w:t xml:space="preserve">(</w:t>
+      </w:r>
+      <w:r>
+        <w:rPr>
+          <w:rStyle w:val="AttributeTok"/>
+        </w:rPr>
+        <w:t xml:space="preserve">Seas =</w:t>
+      </w:r>
+      <w:r>
+        <w:rPr>
+          <w:rStyle w:val="NormalTok"/>
+        </w:rPr>
+        <w:t xml:space="preserve"> </w:t>
+      </w:r>
+      <w:r>
+        <w:rPr>
+          <w:rStyle w:val="DecValTok"/>
+        </w:rPr>
+        <w:t xml:space="preserve">1</w:t>
+      </w:r>
+      <w:r>
+        <w:rPr>
+          <w:rStyle w:val="NormalTok"/>
+        </w:rPr>
+        <w:t xml:space="preserve">,</w:t>
+      </w:r>
+      <w:r>
+        <w:br/>
+      </w:r>
+      <w:r>
+        <w:rPr>
+          <w:rStyle w:val="NormalTok"/>
+        </w:rPr>
+        <w:t xml:space="preserve">         </w:t>
+      </w:r>
+      <w:r>
+        <w:rPr>
+          <w:rStyle w:val="AttributeTok"/>
+        </w:rPr>
+        <w:t xml:space="preserve">CV =</w:t>
+      </w:r>
+      <w:r>
+        <w:rPr>
+          <w:rStyle w:val="NormalTok"/>
+        </w:rPr>
+        <w:t xml:space="preserve"> </w:t>
+      </w:r>
+      <w:r>
+        <w:rPr>
+          <w:rStyle w:val="FloatTok"/>
+        </w:rPr>
+        <w:t xml:space="preserve">0.01</w:t>
+      </w:r>
+      <w:r>
+        <w:rPr>
+          <w:rStyle w:val="NormalTok"/>
+        </w:rPr>
+        <w:t xml:space="preserve">,</w:t>
+      </w:r>
+      <w:r>
+        <w:br/>
+      </w:r>
+      <w:r>
+        <w:rPr>
+          <w:rStyle w:val="NormalTok"/>
+        </w:rPr>
+        <w:t xml:space="preserve">         </w:t>
+      </w:r>
+      <w:r>
+        <w:rPr>
+          <w:rStyle w:val="AttributeTok"/>
+        </w:rPr>
+        <w:t xml:space="preserve">Fleet =</w:t>
+      </w:r>
+      <w:r>
+        <w:rPr>
+          <w:rStyle w:val="NormalTok"/>
+        </w:rPr>
+        <w:t xml:space="preserve"> </w:t>
+      </w:r>
+      <w:r>
+        <w:rPr>
+          <w:rStyle w:val="FunctionTok"/>
+        </w:rPr>
+        <w:t xml:space="preserve">paste0</w:t>
+      </w:r>
+      <w:r>
+        <w:rPr>
+          <w:rStyle w:val="NormalTok"/>
+        </w:rPr>
+        <w:t xml:space="preserve">(Type, </w:t>
+      </w:r>
+      <w:r>
+        <w:rPr>
+          <w:rStyle w:val="StringTok"/>
+        </w:rPr>
+        <w:t xml:space="preserve">"-"</w:t>
+      </w:r>
+      <w:r>
+        <w:rPr>
+          <w:rStyle w:val="NormalTok"/>
+        </w:rPr>
+        <w:t xml:space="preserve">, Area)) </w:t>
+      </w:r>
+      <w:r>
+        <w:rPr>
+          <w:rStyle w:val="SpecialCharTok"/>
+        </w:rPr>
+        <w:t xml:space="preserve">%&gt;%</w:t>
+      </w:r>
+      <w:r>
+        <w:br/>
+      </w:r>
+      <w:r>
+        <w:rPr>
+          <w:rStyle w:val="NormalTok"/>
+        </w:rPr>
+        <w:t xml:space="preserve">  </w:t>
+      </w:r>
+      <w:r>
+        <w:rPr>
+          <w:rStyle w:val="FunctionTok"/>
+        </w:rPr>
+        <w:t xml:space="preserve">select</w:t>
+      </w:r>
+      <w:r>
+        <w:rPr>
+          <w:rStyle w:val="NormalTok"/>
+        </w:rPr>
+        <w:t xml:space="preserve">(Year, Seas, Fleet, Catch, CV, Type, Area) </w:t>
+      </w:r>
+      <w:r>
+        <w:rPr>
+          <w:rStyle w:val="SpecialCharTok"/>
+        </w:rPr>
+        <w:t xml:space="preserve">%&gt;%</w:t>
+      </w:r>
+      <w:r>
+        <w:br/>
+      </w:r>
+      <w:r>
+        <w:rPr>
+          <w:rStyle w:val="NormalTok"/>
+        </w:rPr>
+        <w:t xml:space="preserve">  </w:t>
+      </w:r>
+      <w:r>
+        <w:rPr>
+          <w:rStyle w:val="FunctionTok"/>
+        </w:rPr>
+        <w:t xml:space="preserve">filter</w:t>
+      </w:r>
+      <w:r>
+        <w:rPr>
+          <w:rStyle w:val="NormalTok"/>
+        </w:rPr>
+        <w:t xml:space="preserve">(Year</w:t>
+      </w:r>
+      <w:r>
+        <w:rPr>
+          <w:rStyle w:val="SpecialCharTok"/>
+        </w:rPr>
+        <w:t xml:space="preserve">&gt;</w:t>
+      </w:r>
+      <w:r>
+        <w:rPr>
+          <w:rStyle w:val="DecValTok"/>
+        </w:rPr>
+        <w:t xml:space="preserve">16</w:t>
+      </w:r>
+      <w:r>
+        <w:rPr>
+          <w:rStyle w:val="NormalTok"/>
+        </w:rPr>
+        <w:t xml:space="preserve">)</w:t>
+      </w:r>
+      <w:r>
+        <w:br/>
+      </w:r>
+      <w:r>
+        <w:br/>
+      </w:r>
+      <w:r>
+        <w:rPr>
+          <w:rStyle w:val="NormalTok"/>
+        </w:rPr>
+        <w:t xml:space="preserve">BET_PS_Catch_int </w:t>
+      </w:r>
+      <w:r>
+        <w:rPr>
+          <w:rStyle w:val="OtherTok"/>
+        </w:rPr>
+        <w:t xml:space="preserve">&lt;-</w:t>
+      </w:r>
+      <w:r>
+        <w:rPr>
+          <w:rStyle w:val="NormalTok"/>
+        </w:rPr>
+        <w:t xml:space="preserve"> BET_PS_Catch </w:t>
+      </w:r>
+      <w:r>
+        <w:rPr>
+          <w:rStyle w:val="SpecialCharTok"/>
+        </w:rPr>
+        <w:t xml:space="preserve">%&gt;%</w:t>
+      </w:r>
+      <w:r>
+        <w:br/>
+      </w:r>
+      <w:r>
+        <w:rPr>
+          <w:rStyle w:val="NormalTok"/>
+        </w:rPr>
+        <w:t xml:space="preserve">  </w:t>
+      </w:r>
+      <w:r>
+        <w:rPr>
+          <w:rStyle w:val="FunctionTok"/>
+        </w:rPr>
+        <w:t xml:space="preserve">filter</w:t>
+      </w:r>
+      <w:r>
+        <w:rPr>
+          <w:rStyle w:val="NormalTok"/>
+        </w:rPr>
+        <w:t xml:space="preserve">(Year </w:t>
+      </w:r>
+      <w:r>
+        <w:rPr>
+          <w:rStyle w:val="SpecialCharTok"/>
+        </w:rPr>
+        <w:t xml:space="preserve">==</w:t>
+      </w:r>
+      <w:r>
+        <w:rPr>
+          <w:rStyle w:val="NormalTok"/>
+        </w:rPr>
+        <w:t xml:space="preserve"> </w:t>
+      </w:r>
+      <w:r>
+        <w:rPr>
+          <w:rStyle w:val="DecValTok"/>
+        </w:rPr>
+        <w:t xml:space="preserve">100</w:t>
+      </w:r>
+      <w:r>
+        <w:rPr>
+          <w:rStyle w:val="NormalTok"/>
+        </w:rPr>
+        <w:t xml:space="preserve">) </w:t>
+      </w:r>
+      <w:r>
+        <w:rPr>
+          <w:rStyle w:val="SpecialCharTok"/>
+        </w:rPr>
+        <w:t xml:space="preserve">%&gt;%</w:t>
+      </w:r>
+      <w:r>
+        <w:br/>
+      </w:r>
+      <w:r>
+        <w:rPr>
+          <w:rStyle w:val="NormalTok"/>
+        </w:rPr>
+        <w:t xml:space="preserve">  </w:t>
+      </w:r>
+      <w:r>
+        <w:rPr>
+          <w:rStyle w:val="FunctionTok"/>
+        </w:rPr>
+        <w:t xml:space="preserve">mutate</w:t>
+      </w:r>
+      <w:r>
+        <w:rPr>
+          <w:rStyle w:val="NormalTok"/>
+        </w:rPr>
+        <w:t xml:space="preserve">(</w:t>
+      </w:r>
+      <w:r>
+        <w:rPr>
+          <w:rStyle w:val="AttributeTok"/>
+        </w:rPr>
+        <w:t xml:space="preserve">Year =</w:t>
+      </w:r>
+      <w:r>
+        <w:rPr>
+          <w:rStyle w:val="NormalTok"/>
+        </w:rPr>
+        <w:t xml:space="preserve"> </w:t>
+      </w:r>
+      <w:r>
+        <w:rPr>
+          <w:rStyle w:val="SpecialCharTok"/>
+        </w:rPr>
+        <w:t xml:space="preserve">-</w:t>
+      </w:r>
+      <w:r>
+        <w:rPr>
+          <w:rStyle w:val="DecValTok"/>
+        </w:rPr>
+        <w:t xml:space="preserve">999</w:t>
+      </w:r>
+      <w:r>
+        <w:rPr>
+          <w:rStyle w:val="NormalTok"/>
+        </w:rPr>
+        <w:t xml:space="preserve">,</w:t>
+      </w:r>
+      <w:r>
+        <w:br/>
+      </w:r>
+      <w:r>
+        <w:rPr>
+          <w:rStyle w:val="NormalTok"/>
+        </w:rPr>
+        <w:t xml:space="preserve">         </w:t>
+      </w:r>
+      <w:r>
+        <w:rPr>
+          <w:rStyle w:val="AttributeTok"/>
+        </w:rPr>
+        <w:t xml:space="preserve">Catch =</w:t>
+      </w:r>
+      <w:r>
+        <w:rPr>
+          <w:rStyle w:val="NormalTok"/>
+        </w:rPr>
+        <w:t xml:space="preserve"> </w:t>
+      </w:r>
+      <w:r>
+        <w:rPr>
+          <w:rStyle w:val="FunctionTok"/>
+        </w:rPr>
+        <w:t xml:space="preserve">ifelse</w:t>
+      </w:r>
+      <w:r>
+        <w:rPr>
+          <w:rStyle w:val="NormalTok"/>
+        </w:rPr>
+        <w:t xml:space="preserve">(Fleet </w:t>
+      </w:r>
+      <w:r>
+        <w:rPr>
+          <w:rStyle w:val="SpecialCharTok"/>
+        </w:rPr>
+        <w:t xml:space="preserve">==</w:t>
+      </w:r>
+      <w:r>
+        <w:rPr>
+          <w:rStyle w:val="NormalTok"/>
+        </w:rPr>
+        <w:t xml:space="preserve"> </w:t>
+      </w:r>
+      <w:r>
+        <w:rPr>
+          <w:rStyle w:val="StringTok"/>
+        </w:rPr>
+        <w:t xml:space="preserve">"OBJ-A5"</w:t>
+      </w:r>
+      <w:r>
+        <w:rPr>
+          <w:rStyle w:val="NormalTok"/>
+        </w:rPr>
+        <w:t xml:space="preserve">, </w:t>
+      </w:r>
+      <w:r>
+        <w:rPr>
+          <w:rStyle w:val="DecValTok"/>
+        </w:rPr>
+        <w:t xml:space="preserve">999</w:t>
+      </w:r>
+      <w:r>
+        <w:rPr>
+          <w:rStyle w:val="NormalTok"/>
+        </w:rPr>
+        <w:t xml:space="preserve">, </w:t>
+      </w:r>
+      <w:r>
+        <w:rPr>
+          <w:rStyle w:val="DecValTok"/>
+        </w:rPr>
+        <w:t xml:space="preserve">0</w:t>
+      </w:r>
+      <w:r>
+        <w:rPr>
+          <w:rStyle w:val="NormalTok"/>
+        </w:rPr>
+        <w:t xml:space="preserve">))</w:t>
+      </w:r>
+      <w:r>
+        <w:br/>
+      </w:r>
+      <w:r>
+        <w:br/>
+      </w:r>
+      <w:r>
+        <w:rPr>
+          <w:rStyle w:val="NormalTok"/>
+        </w:rPr>
+        <w:t xml:space="preserve">BET_PS_Catch </w:t>
+      </w:r>
+      <w:r>
+        <w:rPr>
+          <w:rStyle w:val="OtherTok"/>
+        </w:rPr>
+        <w:t xml:space="preserve">&lt;-</w:t>
+      </w:r>
+      <w:r>
+        <w:rPr>
+          <w:rStyle w:val="NormalTok"/>
+        </w:rPr>
+        <w:t xml:space="preserve"> </w:t>
+      </w:r>
+      <w:r>
+        <w:rPr>
+          <w:rStyle w:val="FunctionTok"/>
+        </w:rPr>
+        <w:t xml:space="preserve">rbind</w:t>
+      </w:r>
+      <w:r>
+        <w:rPr>
+          <w:rStyle w:val="NormalTok"/>
+        </w:rPr>
+        <w:t xml:space="preserve">(BET_PS_Catch, BET_PS_Catch_int) </w:t>
+      </w:r>
+      <w:r>
+        <w:rPr>
+          <w:rStyle w:val="SpecialCharTok"/>
+        </w:rPr>
+        <w:t xml:space="preserve">%&gt;%</w:t>
+      </w:r>
+      <w:r>
+        <w:br/>
+      </w:r>
+      <w:r>
+        <w:rPr>
+          <w:rStyle w:val="NormalTok"/>
+        </w:rPr>
+        <w:t xml:space="preserve">  </w:t>
+      </w:r>
+      <w:r>
+        <w:rPr>
+          <w:rStyle w:val="FunctionTok"/>
+        </w:rPr>
+        <w:t xml:space="preserve">arrange</w:t>
+      </w:r>
+      <w:r>
+        <w:rPr>
+          <w:rStyle w:val="NormalTok"/>
+        </w:rPr>
+        <w:t xml:space="preserve">(Fleet, Year)</w:t>
+      </w:r>
+      <w:r>
+        <w:br/>
       </w:r>
       <w:r>
         <w:br/>
@@ -2611,13 +3091,61 @@
         <w:rPr>
           <w:rStyle w:val="AttributeTok"/>
         </w:rPr>
-        <w:t xml:space="preserve">data=</w:t>
-      </w:r>
-      <w:r>
-        <w:rPr>
-          <w:rStyle w:val="NormalTok"/>
-        </w:rPr>
-        <w:t xml:space="preserve">BET_PS_Catch) </w:t>
+        <w:t xml:space="preserve">data =</w:t>
+      </w:r>
+      <w:r>
+        <w:rPr>
+          <w:rStyle w:val="NormalTok"/>
+        </w:rPr>
+        <w:t xml:space="preserve"> BET_PS_Catch </w:t>
+      </w:r>
+      <w:r>
+        <w:rPr>
+          <w:rStyle w:val="SpecialCharTok"/>
+        </w:rPr>
+        <w:t xml:space="preserve">%&gt;%</w:t>
+      </w:r>
+      <w:r>
+        <w:rPr>
+          <w:rStyle w:val="NormalTok"/>
+        </w:rPr>
+        <w:t xml:space="preserve"> </w:t>
+      </w:r>
+      <w:r>
+        <w:rPr>
+          <w:rStyle w:val="FunctionTok"/>
+        </w:rPr>
+        <w:t xml:space="preserve">filter</w:t>
+      </w:r>
+      <w:r>
+        <w:rPr>
+          <w:rStyle w:val="NormalTok"/>
+        </w:rPr>
+        <w:t xml:space="preserve">(Year </w:t>
+      </w:r>
+      <w:r>
+        <w:rPr>
+          <w:rStyle w:val="SpecialCharTok"/>
+        </w:rPr>
+        <w:t xml:space="preserve">&gt;</w:t>
+      </w:r>
+      <w:r>
+        <w:rPr>
+          <w:rStyle w:val="NormalTok"/>
+        </w:rPr>
+        <w:t xml:space="preserve"> </w:t>
+      </w:r>
+      <w:r>
+        <w:rPr>
+          <w:rStyle w:val="DecValTok"/>
+        </w:rPr>
+        <w:t xml:space="preserve">0</w:t>
+      </w:r>
+      <w:r>
+        <w:rPr>
+          <w:rStyle w:val="NormalTok"/>
+        </w:rPr>
+        <w:t xml:space="preserve">)) </w:t>
       </w:r>
       <w:r>
         <w:rPr>
@@ -2662,37 +3190,37 @@
         <w:rPr>
           <w:rStyle w:val="AttributeTok"/>
         </w:rPr>
-        <w:t xml:space="preserve">x=</w:t>
-      </w:r>
-      <w:r>
-        <w:rPr>
-          <w:rStyle w:val="NormalTok"/>
-        </w:rPr>
-        <w:t xml:space="preserve">Year,</w:t>
+        <w:t xml:space="preserve">x =</w:t>
+      </w:r>
+      <w:r>
+        <w:rPr>
+          <w:rStyle w:val="NormalTok"/>
+        </w:rPr>
+        <w:t xml:space="preserve"> Year, </w:t>
       </w:r>
       <w:r>
         <w:rPr>
           <w:rStyle w:val="AttributeTok"/>
         </w:rPr>
-        <w:t xml:space="preserve">y=</w:t>
-      </w:r>
-      <w:r>
-        <w:rPr>
-          <w:rStyle w:val="NormalTok"/>
-        </w:rPr>
-        <w:t xml:space="preserve">Catch,</w:t>
+        <w:t xml:space="preserve">y =</w:t>
+      </w:r>
+      <w:r>
+        <w:rPr>
+          <w:rStyle w:val="NormalTok"/>
+        </w:rPr>
+        <w:t xml:space="preserve"> Catch, </w:t>
       </w:r>
       <w:r>
         <w:rPr>
           <w:rStyle w:val="AttributeTok"/>
         </w:rPr>
-        <w:t xml:space="preserve">color=</w:t>
-      </w:r>
-      <w:r>
-        <w:rPr>
-          <w:rStyle w:val="NormalTok"/>
-        </w:rPr>
-        <w:t xml:space="preserve">Type)) </w:t>
+        <w:t xml:space="preserve">color =</w:t>
+      </w:r>
+      <w:r>
+        <w:rPr>
+          <w:rStyle w:val="NormalTok"/>
+        </w:rPr>
+        <w:t xml:space="preserve"> Type)) </w:t>
       </w:r>
       <w:r>
         <w:rPr>
@@ -2719,93 +3247,99 @@
         <w:rPr>
           <w:rStyle w:val="NormalTok"/>
         </w:rPr>
+        <w:t xml:space="preserve">( </w:t>
+      </w:r>
+      <w:r>
+        <w:rPr>
+          <w:rStyle w:val="SpecialCharTok"/>
+        </w:rPr>
+        <w:t xml:space="preserve">~</w:t>
+      </w:r>
+      <w:r>
+        <w:rPr>
+          <w:rStyle w:val="NormalTok"/>
+        </w:rPr>
+        <w:t xml:space="preserve"> Area, </w:t>
+      </w:r>
+      <w:r>
+        <w:rPr>
+          <w:rStyle w:val="AttributeTok"/>
+        </w:rPr>
+        <w:t xml:space="preserve">nrow =</w:t>
+      </w:r>
+      <w:r>
+        <w:rPr>
+          <w:rStyle w:val="NormalTok"/>
+        </w:rPr>
+        <w:t xml:space="preserve"> </w:t>
+      </w:r>
+      <w:r>
+        <w:rPr>
+          <w:rStyle w:val="DecValTok"/>
+        </w:rPr>
+        <w:t xml:space="preserve">5</w:t>
+      </w:r>
+      <w:r>
+        <w:rPr>
+          <w:rStyle w:val="NormalTok"/>
+        </w:rPr>
+        <w:t xml:space="preserve">, </w:t>
+      </w:r>
+      <w:r>
+        <w:rPr>
+          <w:rStyle w:val="AttributeTok"/>
+        </w:rPr>
+        <w:t xml:space="preserve">scales =</w:t>
+      </w:r>
+      <w:r>
+        <w:rPr>
+          <w:rStyle w:val="NormalTok"/>
+        </w:rPr>
+        <w:t xml:space="preserve"> </w:t>
+      </w:r>
+      <w:r>
+        <w:rPr>
+          <w:rStyle w:val="StringTok"/>
+        </w:rPr>
+        <w:t xml:space="preserve">"free"</w:t>
+      </w:r>
+      <w:r>
+        <w:rPr>
+          <w:rStyle w:val="NormalTok"/>
+        </w:rPr>
+        <w:t xml:space="preserve">) </w:t>
+      </w:r>
+      <w:r>
+        <w:rPr>
+          <w:rStyle w:val="SpecialCharTok"/>
+        </w:rPr>
+        <w:t xml:space="preserve">+</w:t>
+      </w:r>
+      <w:r>
+        <w:br/>
+      </w:r>
+      <w:r>
+        <w:rPr>
+          <w:rStyle w:val="NormalTok"/>
+        </w:rPr>
+        <w:t xml:space="preserve">  </w:t>
+      </w:r>
+      <w:r>
+        <w:rPr>
+          <w:rStyle w:val="FunctionTok"/>
+        </w:rPr>
+        <w:t xml:space="preserve">geom_vline</w:t>
+      </w:r>
+      <w:r>
+        <w:rPr>
+          <w:rStyle w:val="NormalTok"/>
+        </w:rPr>
         <w:t xml:space="preserve">(</w:t>
       </w:r>
       <w:r>
         <w:rPr>
-          <w:rStyle w:val="SpecialCharTok"/>
-        </w:rPr>
-        <w:t xml:space="preserve">~</w:t>
-      </w:r>
-      <w:r>
-        <w:rPr>
-          <w:rStyle w:val="NormalTok"/>
-        </w:rPr>
-        <w:t xml:space="preserve">Area,</w:t>
-      </w:r>
-      <w:r>
-        <w:rPr>
           <w:rStyle w:val="AttributeTok"/>
         </w:rPr>
-        <w:t xml:space="preserve">nrow=</w:t>
-      </w:r>
-      <w:r>
-        <w:rPr>
-          <w:rStyle w:val="DecValTok"/>
-        </w:rPr>
-        <w:t xml:space="preserve">5</w:t>
-      </w:r>
-      <w:r>
-        <w:rPr>
-          <w:rStyle w:val="NormalTok"/>
-        </w:rPr>
-        <w:t xml:space="preserve">,</w:t>
-      </w:r>
-      <w:r>
-        <w:rPr>
-          <w:rStyle w:val="AttributeTok"/>
-        </w:rPr>
-        <w:t xml:space="preserve">scales =</w:t>
-      </w:r>
-      <w:r>
-        <w:rPr>
-          <w:rStyle w:val="NormalTok"/>
-        </w:rPr>
-        <w:t xml:space="preserve"> </w:t>
-      </w:r>
-      <w:r>
-        <w:rPr>
-          <w:rStyle w:val="StringTok"/>
-        </w:rPr>
-        <w:t xml:space="preserve">"free"</w:t>
-      </w:r>
-      <w:r>
-        <w:rPr>
-          <w:rStyle w:val="NormalTok"/>
-        </w:rPr>
-        <w:t xml:space="preserve">) </w:t>
-      </w:r>
-      <w:r>
-        <w:rPr>
-          <w:rStyle w:val="SpecialCharTok"/>
-        </w:rPr>
-        <w:t xml:space="preserve">+</w:t>
-      </w:r>
-      <w:r>
-        <w:br/>
-      </w:r>
-      <w:r>
-        <w:rPr>
-          <w:rStyle w:val="NormalTok"/>
-        </w:rPr>
-        <w:t xml:space="preserve">  </w:t>
-      </w:r>
-      <w:r>
-        <w:rPr>
-          <w:rStyle w:val="FunctionTok"/>
-        </w:rPr>
-        <w:t xml:space="preserve">geom_vline</w:t>
-      </w:r>
-      <w:r>
-        <w:rPr>
-          <w:rStyle w:val="NormalTok"/>
-        </w:rPr>
-        <w:t xml:space="preserve">(</w:t>
-      </w:r>
-      <w:r>
-        <w:rPr>
-          <w:rStyle w:val="AttributeTok"/>
-        </w:rPr>
         <w:t xml:space="preserve">xintercept =</w:t>
       </w:r>
       <w:r>
@@ -2824,7 +3358,7 @@
         <w:rPr>
           <w:rStyle w:val="NormalTok"/>
         </w:rPr>
-        <w:t xml:space="preserve">,</w:t>
+        <w:t xml:space="preserve">, </w:t>
       </w:r>
       <w:r>
         <w:rPr>

</xml_diff>

<commit_message>
add OBJ discard adjustment and COVID year's adjustment based on the CART model
</commit_message>
<xml_diff>
--- a/manual/BET_for_SS.docx
+++ b/manual/BET_for_SS.docx
@@ -59,7 +59,7 @@
         <w:pStyle w:val="Date"/>
       </w:pPr>
       <w:r>
-        <w:t xml:space="preserve">2024-02-06</w:t>
+        <w:t xml:space="preserve">2024-02-22</w:t>
       </w:r>
     </w:p>
     <w:p>
@@ -91,6 +91,24 @@
       </w:r>
       <w:r>
         <w:rPr>
+          <w:rStyle w:val="FunctionTok"/>
+        </w:rPr>
+        <w:t xml:space="preserve">library</w:t>
+      </w:r>
+      <w:r>
+        <w:rPr>
+          <w:rStyle w:val="NormalTok"/>
+        </w:rPr>
+        <w:t xml:space="preserve">(BSE)</w:t>
+      </w:r>
+      <w:r>
+        <w:br/>
+      </w:r>
+      <w:r>
+        <w:br/>
+      </w:r>
+      <w:r>
+        <w:rPr>
           <w:rStyle w:val="NormalTok"/>
         </w:rPr>
         <w:t xml:space="preserve">save_dir </w:t>
@@ -1136,6 +1154,1056 @@
         <w:rPr>
           <w:rStyle w:val="AttributeTok"/>
         </w:rPr>
+        <w:t xml:space="preserve">catch=</w:t>
+      </w:r>
+      <w:r>
+        <w:rPr>
+          <w:rStyle w:val="FunctionTok"/>
+        </w:rPr>
+        <w:t xml:space="preserve">ifelse</w:t>
+      </w:r>
+      <w:r>
+        <w:rPr>
+          <w:rStyle w:val="NormalTok"/>
+        </w:rPr>
+        <w:t xml:space="preserve">(</w:t>
+      </w:r>
+      <w:r>
+        <w:rPr>
+          <w:rStyle w:val="FunctionTok"/>
+        </w:rPr>
+        <w:t xml:space="preserve">is.na</w:t>
+      </w:r>
+      <w:r>
+        <w:rPr>
+          <w:rStyle w:val="NormalTok"/>
+        </w:rPr>
+        <w:t xml:space="preserve">(Catch),</w:t>
+      </w:r>
+      <w:r>
+        <w:rPr>
+          <w:rStyle w:val="DecValTok"/>
+        </w:rPr>
+        <w:t xml:space="preserve">0</w:t>
+      </w:r>
+      <w:r>
+        <w:rPr>
+          <w:rStyle w:val="NormalTok"/>
+        </w:rPr>
+        <w:t xml:space="preserve">,Catch),</w:t>
+      </w:r>
+      <w:r>
+        <w:br/>
+      </w:r>
+      <w:r>
+        <w:rPr>
+          <w:rStyle w:val="NormalTok"/>
+        </w:rPr>
+        <w:t xml:space="preserve">         </w:t>
+      </w:r>
+      <w:r>
+        <w:rPr>
+          <w:rStyle w:val="AttributeTok"/>
+        </w:rPr>
+        <w:t xml:space="preserve">Type=</w:t>
+      </w:r>
+      <w:r>
+        <w:rPr>
+          <w:rStyle w:val="StringTok"/>
+        </w:rPr>
+        <w:t xml:space="preserve">"OBJ"</w:t>
+      </w:r>
+      <w:r>
+        <w:rPr>
+          <w:rStyle w:val="NormalTok"/>
+        </w:rPr>
+        <w:t xml:space="preserve">)</w:t>
+      </w:r>
+      <w:r>
+        <w:br/>
+      </w:r>
+      <w:r>
+        <w:br/>
+      </w:r>
+      <w:r>
+        <w:rPr>
+          <w:rStyle w:val="CommentTok"/>
+        </w:rPr>
+        <w:t xml:space="preserve"># add discard to the OBJ catches</w:t>
+      </w:r>
+      <w:r>
+        <w:br/>
+      </w:r>
+      <w:r>
+        <w:rPr>
+          <w:rStyle w:val="NormalTok"/>
+        </w:rPr>
+        <w:t xml:space="preserve">BET_OBJ_Catch </w:t>
+      </w:r>
+      <w:r>
+        <w:rPr>
+          <w:rStyle w:val="OtherTok"/>
+        </w:rPr>
+        <w:t xml:space="preserve">&lt;-</w:t>
+      </w:r>
+      <w:r>
+        <w:rPr>
+          <w:rStyle w:val="NormalTok"/>
+        </w:rPr>
+        <w:t xml:space="preserve"> </w:t>
+      </w:r>
+      <w:r>
+        <w:rPr>
+          <w:rStyle w:val="FunctionTok"/>
+        </w:rPr>
+        <w:t xml:space="preserve">left_join</w:t>
+      </w:r>
+      <w:r>
+        <w:rPr>
+          <w:rStyle w:val="NormalTok"/>
+        </w:rPr>
+        <w:t xml:space="preserve">(BET_OBJ_Catch, OBJ_discard_rate_BET)</w:t>
+      </w:r>
+      <w:r>
+        <w:br/>
+      </w:r>
+      <w:r>
+        <w:rPr>
+          <w:rStyle w:val="NormalTok"/>
+        </w:rPr>
+        <w:t xml:space="preserve">BET_OBJ_Catch </w:t>
+      </w:r>
+      <w:r>
+        <w:rPr>
+          <w:rStyle w:val="OtherTok"/>
+        </w:rPr>
+        <w:t xml:space="preserve">&lt;-</w:t>
+      </w:r>
+      <w:r>
+        <w:rPr>
+          <w:rStyle w:val="NormalTok"/>
+        </w:rPr>
+        <w:t xml:space="preserve"> BET_OBJ_Catch </w:t>
+      </w:r>
+      <w:r>
+        <w:rPr>
+          <w:rStyle w:val="SpecialCharTok"/>
+        </w:rPr>
+        <w:t xml:space="preserve">%&gt;%</w:t>
+      </w:r>
+      <w:r>
+        <w:br/>
+      </w:r>
+      <w:r>
+        <w:rPr>
+          <w:rStyle w:val="NormalTok"/>
+        </w:rPr>
+        <w:t xml:space="preserve">  </w:t>
+      </w:r>
+      <w:r>
+        <w:rPr>
+          <w:rStyle w:val="FunctionTok"/>
+        </w:rPr>
+        <w:t xml:space="preserve">mutate</w:t>
+      </w:r>
+      <w:r>
+        <w:rPr>
+          <w:rStyle w:val="NormalTok"/>
+        </w:rPr>
+        <w:t xml:space="preserve">(</w:t>
+      </w:r>
+      <w:r>
+        <w:rPr>
+          <w:rStyle w:val="AttributeTok"/>
+        </w:rPr>
+        <w:t xml:space="preserve">Catch =</w:t>
+      </w:r>
+      <w:r>
+        <w:rPr>
+          <w:rStyle w:val="NormalTok"/>
+        </w:rPr>
+        <w:t xml:space="preserve"> catch </w:t>
+      </w:r>
+      <w:r>
+        <w:rPr>
+          <w:rStyle w:val="SpecialCharTok"/>
+        </w:rPr>
+        <w:t xml:space="preserve">*</w:t>
+      </w:r>
+      <w:r>
+        <w:rPr>
+          <w:rStyle w:val="NormalTok"/>
+        </w:rPr>
+        <w:t xml:space="preserve"> scaler) </w:t>
+      </w:r>
+      <w:r>
+        <w:rPr>
+          <w:rStyle w:val="SpecialCharTok"/>
+        </w:rPr>
+        <w:t xml:space="preserve">%&gt;%</w:t>
+      </w:r>
+      <w:r>
+        <w:br/>
+      </w:r>
+      <w:r>
+        <w:rPr>
+          <w:rStyle w:val="NormalTok"/>
+        </w:rPr>
+        <w:t xml:space="preserve">  </w:t>
+      </w:r>
+      <w:r>
+        <w:rPr>
+          <w:rStyle w:val="FunctionTok"/>
+        </w:rPr>
+        <w:t xml:space="preserve">select</w:t>
+      </w:r>
+      <w:r>
+        <w:rPr>
+          <w:rStyle w:val="NormalTok"/>
+        </w:rPr>
+        <w:t xml:space="preserve">(Year, Area, Catch, Type)</w:t>
+      </w:r>
+      <w:r>
+        <w:br/>
+      </w:r>
+      <w:r>
+        <w:br/>
+      </w:r>
+      <w:r>
+        <w:rPr>
+          <w:rStyle w:val="CommentTok"/>
+        </w:rPr>
+        <w:t xml:space="preserve"># COVID year's catch adjustment based on the CART model</w:t>
+      </w:r>
+      <w:r>
+        <w:br/>
+      </w:r>
+      <w:r>
+        <w:rPr>
+          <w:rStyle w:val="NormalTok"/>
+        </w:rPr>
+        <w:t xml:space="preserve">BET_OBJ_Catch</w:t>
+      </w:r>
+      <w:r>
+        <w:rPr>
+          <w:rStyle w:val="SpecialCharTok"/>
+        </w:rPr>
+        <w:t xml:space="preserve">$</w:t>
+      </w:r>
+      <w:r>
+        <w:rPr>
+          <w:rStyle w:val="NormalTok"/>
+        </w:rPr>
+        <w:t xml:space="preserve">Catch[</w:t>
+      </w:r>
+      <w:r>
+        <w:rPr>
+          <w:rStyle w:val="FunctionTok"/>
+        </w:rPr>
+        <w:t xml:space="preserve">which</w:t>
+      </w:r>
+      <w:r>
+        <w:rPr>
+          <w:rStyle w:val="NormalTok"/>
+        </w:rPr>
+        <w:t xml:space="preserve">(BET_OBJ_Catch</w:t>
+      </w:r>
+      <w:r>
+        <w:rPr>
+          <w:rStyle w:val="SpecialCharTok"/>
+        </w:rPr>
+        <w:t xml:space="preserve">$</w:t>
+      </w:r>
+      <w:r>
+        <w:rPr>
+          <w:rStyle w:val="NormalTok"/>
+        </w:rPr>
+        <w:t xml:space="preserve">Year</w:t>
+      </w:r>
+      <w:r>
+        <w:rPr>
+          <w:rStyle w:val="SpecialCharTok"/>
+        </w:rPr>
+        <w:t xml:space="preserve">==</w:t>
+      </w:r>
+      <w:r>
+        <w:rPr>
+          <w:rStyle w:val="DecValTok"/>
+        </w:rPr>
+        <w:t xml:space="preserve">2020</w:t>
+      </w:r>
+      <w:r>
+        <w:rPr>
+          <w:rStyle w:val="NormalTok"/>
+        </w:rPr>
+        <w:t xml:space="preserve">)] </w:t>
+      </w:r>
+      <w:r>
+        <w:rPr>
+          <w:rStyle w:val="OtherTok"/>
+        </w:rPr>
+        <w:t xml:space="preserve">&lt;-</w:t>
+      </w:r>
+      <w:r>
+        <w:rPr>
+          <w:rStyle w:val="NormalTok"/>
+        </w:rPr>
+        <w:t xml:space="preserve"> BET_OBJ_Catch</w:t>
+      </w:r>
+      <w:r>
+        <w:rPr>
+          <w:rStyle w:val="SpecialCharTok"/>
+        </w:rPr>
+        <w:t xml:space="preserve">$</w:t>
+      </w:r>
+      <w:r>
+        <w:rPr>
+          <w:rStyle w:val="NormalTok"/>
+        </w:rPr>
+        <w:t xml:space="preserve">Catch[</w:t>
+      </w:r>
+      <w:r>
+        <w:rPr>
+          <w:rStyle w:val="FunctionTok"/>
+        </w:rPr>
+        <w:t xml:space="preserve">which</w:t>
+      </w:r>
+      <w:r>
+        <w:rPr>
+          <w:rStyle w:val="NormalTok"/>
+        </w:rPr>
+        <w:t xml:space="preserve">(BET_OBJ_Catch</w:t>
+      </w:r>
+      <w:r>
+        <w:rPr>
+          <w:rStyle w:val="SpecialCharTok"/>
+        </w:rPr>
+        <w:t xml:space="preserve">$</w:t>
+      </w:r>
+      <w:r>
+        <w:rPr>
+          <w:rStyle w:val="NormalTok"/>
+        </w:rPr>
+        <w:t xml:space="preserve">Year</w:t>
+      </w:r>
+      <w:r>
+        <w:rPr>
+          <w:rStyle w:val="SpecialCharTok"/>
+        </w:rPr>
+        <w:t xml:space="preserve">==</w:t>
+      </w:r>
+      <w:r>
+        <w:rPr>
+          <w:rStyle w:val="DecValTok"/>
+        </w:rPr>
+        <w:t xml:space="preserve">2020</w:t>
+      </w:r>
+      <w:r>
+        <w:rPr>
+          <w:rStyle w:val="NormalTok"/>
+        </w:rPr>
+        <w:t xml:space="preserve">)] </w:t>
+      </w:r>
+      <w:r>
+        <w:rPr>
+          <w:rStyle w:val="SpecialCharTok"/>
+        </w:rPr>
+        <w:t xml:space="preserve">*</w:t>
+      </w:r>
+      <w:r>
+        <w:rPr>
+          <w:rStyle w:val="NormalTok"/>
+        </w:rPr>
+        <w:t xml:space="preserve"> </w:t>
+      </w:r>
+      <w:r>
+        <w:rPr>
+          <w:rStyle w:val="FloatTok"/>
+        </w:rPr>
+        <w:t xml:space="preserve">0.88</w:t>
+      </w:r>
+      <w:r>
+        <w:br/>
+      </w:r>
+      <w:r>
+        <w:rPr>
+          <w:rStyle w:val="NormalTok"/>
+        </w:rPr>
+        <w:t xml:space="preserve">BET_OBJ_Catch</w:t>
+      </w:r>
+      <w:r>
+        <w:rPr>
+          <w:rStyle w:val="SpecialCharTok"/>
+        </w:rPr>
+        <w:t xml:space="preserve">$</w:t>
+      </w:r>
+      <w:r>
+        <w:rPr>
+          <w:rStyle w:val="NormalTok"/>
+        </w:rPr>
+        <w:t xml:space="preserve">Catch[</w:t>
+      </w:r>
+      <w:r>
+        <w:rPr>
+          <w:rStyle w:val="FunctionTok"/>
+        </w:rPr>
+        <w:t xml:space="preserve">which</w:t>
+      </w:r>
+      <w:r>
+        <w:rPr>
+          <w:rStyle w:val="NormalTok"/>
+        </w:rPr>
+        <w:t xml:space="preserve">(BET_OBJ_Catch</w:t>
+      </w:r>
+      <w:r>
+        <w:rPr>
+          <w:rStyle w:val="SpecialCharTok"/>
+        </w:rPr>
+        <w:t xml:space="preserve">$</w:t>
+      </w:r>
+      <w:r>
+        <w:rPr>
+          <w:rStyle w:val="NormalTok"/>
+        </w:rPr>
+        <w:t xml:space="preserve">Year</w:t>
+      </w:r>
+      <w:r>
+        <w:rPr>
+          <w:rStyle w:val="SpecialCharTok"/>
+        </w:rPr>
+        <w:t xml:space="preserve">==</w:t>
+      </w:r>
+      <w:r>
+        <w:rPr>
+          <w:rStyle w:val="DecValTok"/>
+        </w:rPr>
+        <w:t xml:space="preserve">2021</w:t>
+      </w:r>
+      <w:r>
+        <w:rPr>
+          <w:rStyle w:val="NormalTok"/>
+        </w:rPr>
+        <w:t xml:space="preserve">)] </w:t>
+      </w:r>
+      <w:r>
+        <w:rPr>
+          <w:rStyle w:val="OtherTok"/>
+        </w:rPr>
+        <w:t xml:space="preserve">&lt;-</w:t>
+      </w:r>
+      <w:r>
+        <w:rPr>
+          <w:rStyle w:val="NormalTok"/>
+        </w:rPr>
+        <w:t xml:space="preserve"> BET_OBJ_Catch</w:t>
+      </w:r>
+      <w:r>
+        <w:rPr>
+          <w:rStyle w:val="SpecialCharTok"/>
+        </w:rPr>
+        <w:t xml:space="preserve">$</w:t>
+      </w:r>
+      <w:r>
+        <w:rPr>
+          <w:rStyle w:val="NormalTok"/>
+        </w:rPr>
+        <w:t xml:space="preserve">Catch[</w:t>
+      </w:r>
+      <w:r>
+        <w:rPr>
+          <w:rStyle w:val="FunctionTok"/>
+        </w:rPr>
+        <w:t xml:space="preserve">which</w:t>
+      </w:r>
+      <w:r>
+        <w:rPr>
+          <w:rStyle w:val="NormalTok"/>
+        </w:rPr>
+        <w:t xml:space="preserve">(BET_OBJ_Catch</w:t>
+      </w:r>
+      <w:r>
+        <w:rPr>
+          <w:rStyle w:val="SpecialCharTok"/>
+        </w:rPr>
+        <w:t xml:space="preserve">$</w:t>
+      </w:r>
+      <w:r>
+        <w:rPr>
+          <w:rStyle w:val="NormalTok"/>
+        </w:rPr>
+        <w:t xml:space="preserve">Year</w:t>
+      </w:r>
+      <w:r>
+        <w:rPr>
+          <w:rStyle w:val="SpecialCharTok"/>
+        </w:rPr>
+        <w:t xml:space="preserve">==</w:t>
+      </w:r>
+      <w:r>
+        <w:rPr>
+          <w:rStyle w:val="DecValTok"/>
+        </w:rPr>
+        <w:t xml:space="preserve">2021</w:t>
+      </w:r>
+      <w:r>
+        <w:rPr>
+          <w:rStyle w:val="NormalTok"/>
+        </w:rPr>
+        <w:t xml:space="preserve">)] </w:t>
+      </w:r>
+      <w:r>
+        <w:rPr>
+          <w:rStyle w:val="SpecialCharTok"/>
+        </w:rPr>
+        <w:t xml:space="preserve">*</w:t>
+      </w:r>
+      <w:r>
+        <w:rPr>
+          <w:rStyle w:val="NormalTok"/>
+        </w:rPr>
+        <w:t xml:space="preserve"> </w:t>
+      </w:r>
+      <w:r>
+        <w:rPr>
+          <w:rStyle w:val="FloatTok"/>
+        </w:rPr>
+        <w:t xml:space="preserve">0.82</w:t>
+      </w:r>
+      <w:r>
+        <w:br/>
+      </w:r>
+      <w:r>
+        <w:br/>
+      </w:r>
+      <w:r>
+        <w:rPr>
+          <w:rStyle w:val="NormalTok"/>
+        </w:rPr>
+        <w:t xml:space="preserve">Year_NOA </w:t>
+      </w:r>
+      <w:r>
+        <w:rPr>
+          <w:rStyle w:val="OtherTok"/>
+        </w:rPr>
+        <w:t xml:space="preserve">&lt;-</w:t>
+      </w:r>
+      <w:r>
+        <w:rPr>
+          <w:rStyle w:val="NormalTok"/>
+        </w:rPr>
+        <w:t xml:space="preserve"> </w:t>
+      </w:r>
+      <w:r>
+        <w:rPr>
+          <w:rStyle w:val="FunctionTok"/>
+        </w:rPr>
+        <w:t xml:space="preserve">data.frame</w:t>
+      </w:r>
+      <w:r>
+        <w:rPr>
+          <w:rStyle w:val="NormalTok"/>
+        </w:rPr>
+        <w:t xml:space="preserve">(</w:t>
+      </w:r>
+      <w:r>
+        <w:rPr>
+          <w:rStyle w:val="AttributeTok"/>
+        </w:rPr>
+        <w:t xml:space="preserve">Year =</w:t>
+      </w:r>
+      <w:r>
+        <w:rPr>
+          <w:rStyle w:val="NormalTok"/>
+        </w:rPr>
+        <w:t xml:space="preserve"> </w:t>
+      </w:r>
+      <w:r>
+        <w:rPr>
+          <w:rStyle w:val="FunctionTok"/>
+        </w:rPr>
+        <w:t xml:space="preserve">seq</w:t>
+      </w:r>
+      <w:r>
+        <w:rPr>
+          <w:rStyle w:val="NormalTok"/>
+        </w:rPr>
+        <w:t xml:space="preserve">(</w:t>
+      </w:r>
+      <w:r>
+        <w:rPr>
+          <w:rStyle w:val="DecValTok"/>
+        </w:rPr>
+        <w:t xml:space="preserve">1</w:t>
+      </w:r>
+      <w:r>
+        <w:rPr>
+          <w:rStyle w:val="NormalTok"/>
+        </w:rPr>
+        <w:t xml:space="preserve">,(yr.end</w:t>
+      </w:r>
+      <w:r>
+        <w:rPr>
+          <w:rStyle w:val="DecValTok"/>
+        </w:rPr>
+        <w:t xml:space="preserve">-1974</w:t>
+      </w:r>
+      <w:r>
+        <w:rPr>
+          <w:rStyle w:val="NormalTok"/>
+        </w:rPr>
+        <w:t xml:space="preserve">)</w:t>
+      </w:r>
+      <w:r>
+        <w:rPr>
+          <w:rStyle w:val="SpecialCharTok"/>
+        </w:rPr>
+        <w:t xml:space="preserve">*</w:t>
+      </w:r>
+      <w:r>
+        <w:rPr>
+          <w:rStyle w:val="DecValTok"/>
+        </w:rPr>
+        <w:t xml:space="preserve">4</w:t>
+      </w:r>
+      <w:r>
+        <w:rPr>
+          <w:rStyle w:val="NormalTok"/>
+        </w:rPr>
+        <w:t xml:space="preserve">),</w:t>
+      </w:r>
+      <w:r>
+        <w:br/>
+      </w:r>
+      <w:r>
+        <w:rPr>
+          <w:rStyle w:val="NormalTok"/>
+        </w:rPr>
+        <w:t xml:space="preserve">                       </w:t>
+      </w:r>
+      <w:r>
+        <w:rPr>
+          <w:rStyle w:val="AttributeTok"/>
+        </w:rPr>
+        <w:t xml:space="preserve">Area =</w:t>
+      </w:r>
+      <w:r>
+        <w:rPr>
+          <w:rStyle w:val="NormalTok"/>
+        </w:rPr>
+        <w:t xml:space="preserve"> </w:t>
+      </w:r>
+      <w:r>
+        <w:rPr>
+          <w:rStyle w:val="FunctionTok"/>
+        </w:rPr>
+        <w:t xml:space="preserve">rep</w:t>
+      </w:r>
+      <w:r>
+        <w:rPr>
+          <w:rStyle w:val="NormalTok"/>
+        </w:rPr>
+        <w:t xml:space="preserve">(</w:t>
+      </w:r>
+      <w:r>
+        <w:rPr>
+          <w:rStyle w:val="FunctionTok"/>
+        </w:rPr>
+        <w:t xml:space="preserve">c</w:t>
+      </w:r>
+      <w:r>
+        <w:rPr>
+          <w:rStyle w:val="NormalTok"/>
+        </w:rPr>
+        <w:t xml:space="preserve">(</w:t>
+      </w:r>
+      <w:r>
+        <w:rPr>
+          <w:rStyle w:val="StringTok"/>
+        </w:rPr>
+        <w:t xml:space="preserve">"A1"</w:t>
+      </w:r>
+      <w:r>
+        <w:rPr>
+          <w:rStyle w:val="NormalTok"/>
+        </w:rPr>
+        <w:t xml:space="preserve">,</w:t>
+      </w:r>
+      <w:r>
+        <w:rPr>
+          <w:rStyle w:val="StringTok"/>
+        </w:rPr>
+        <w:t xml:space="preserve">"A2"</w:t>
+      </w:r>
+      <w:r>
+        <w:rPr>
+          <w:rStyle w:val="NormalTok"/>
+        </w:rPr>
+        <w:t xml:space="preserve">), </w:t>
+      </w:r>
+      <w:r>
+        <w:rPr>
+          <w:rStyle w:val="AttributeTok"/>
+        </w:rPr>
+        <w:t xml:space="preserve">each =</w:t>
+      </w:r>
+      <w:r>
+        <w:rPr>
+          <w:rStyle w:val="NormalTok"/>
+        </w:rPr>
+        <w:t xml:space="preserve"> (yr.end</w:t>
+      </w:r>
+      <w:r>
+        <w:rPr>
+          <w:rStyle w:val="DecValTok"/>
+        </w:rPr>
+        <w:t xml:space="preserve">-1974</w:t>
+      </w:r>
+      <w:r>
+        <w:rPr>
+          <w:rStyle w:val="NormalTok"/>
+        </w:rPr>
+        <w:t xml:space="preserve">)</w:t>
+      </w:r>
+      <w:r>
+        <w:rPr>
+          <w:rStyle w:val="SpecialCharTok"/>
+        </w:rPr>
+        <w:t xml:space="preserve">*</w:t>
+      </w:r>
+      <w:r>
+        <w:rPr>
+          <w:rStyle w:val="DecValTok"/>
+        </w:rPr>
+        <w:t xml:space="preserve">4</w:t>
+      </w:r>
+      <w:r>
+        <w:rPr>
+          <w:rStyle w:val="NormalTok"/>
+        </w:rPr>
+        <w:t xml:space="preserve">))</w:t>
+      </w:r>
+      <w:r>
+        <w:br/>
+      </w:r>
+      <w:r>
+        <w:rPr>
+          <w:rStyle w:val="NormalTok"/>
+        </w:rPr>
+        <w:t xml:space="preserve">BET_NOA_Catch </w:t>
+      </w:r>
+      <w:r>
+        <w:rPr>
+          <w:rStyle w:val="OtherTok"/>
+        </w:rPr>
+        <w:t xml:space="preserve">&lt;-</w:t>
+      </w:r>
+      <w:r>
+        <w:rPr>
+          <w:rStyle w:val="NormalTok"/>
+        </w:rPr>
+        <w:t xml:space="preserve"> </w:t>
+      </w:r>
+      <w:r>
+        <w:rPr>
+          <w:rStyle w:val="FunctionTok"/>
+        </w:rPr>
+        <w:t xml:space="preserve">rbind</w:t>
+      </w:r>
+      <w:r>
+        <w:rPr>
+          <w:rStyle w:val="NormalTok"/>
+        </w:rPr>
+        <w:t xml:space="preserve">(BET.NOA.Catch</w:t>
+      </w:r>
+      <w:r>
+        <w:rPr>
+          <w:rStyle w:val="FloatTok"/>
+        </w:rPr>
+        <w:t xml:space="preserve">.19751999</w:t>
+      </w:r>
+      <w:r>
+        <w:rPr>
+          <w:rStyle w:val="NormalTok"/>
+        </w:rPr>
+        <w:t xml:space="preserve">,BET.NOA.Catch</w:t>
+      </w:r>
+      <w:r>
+        <w:rPr>
+          <w:rStyle w:val="FloatTok"/>
+        </w:rPr>
+        <w:t xml:space="preserve">.20002022</w:t>
+      </w:r>
+      <w:r>
+        <w:rPr>
+          <w:rStyle w:val="NormalTok"/>
+        </w:rPr>
+        <w:t xml:space="preserve">) </w:t>
+      </w:r>
+      <w:r>
+        <w:rPr>
+          <w:rStyle w:val="SpecialCharTok"/>
+        </w:rPr>
+        <w:t xml:space="preserve">%&gt;%</w:t>
+      </w:r>
+      <w:r>
+        <w:rPr>
+          <w:rStyle w:val="NormalTok"/>
+        </w:rPr>
+        <w:t xml:space="preserve"> </w:t>
+      </w:r>
+      <w:r>
+        <w:br/>
+      </w:r>
+      <w:r>
+        <w:rPr>
+          <w:rStyle w:val="NormalTok"/>
+        </w:rPr>
+        <w:t xml:space="preserve">  </w:t>
+      </w:r>
+      <w:r>
+        <w:rPr>
+          <w:rStyle w:val="FunctionTok"/>
+        </w:rPr>
+        <w:t xml:space="preserve">mutate</w:t>
+      </w:r>
+      <w:r>
+        <w:rPr>
+          <w:rStyle w:val="NormalTok"/>
+        </w:rPr>
+        <w:t xml:space="preserve">(</w:t>
+      </w:r>
+      <w:r>
+        <w:rPr>
+          <w:rStyle w:val="AttributeTok"/>
+        </w:rPr>
+        <w:t xml:space="preserve">Year=</w:t>
+      </w:r>
+      <w:r>
+        <w:rPr>
+          <w:rStyle w:val="NormalTok"/>
+        </w:rPr>
+        <w:t xml:space="preserve">(year</w:t>
+      </w:r>
+      <w:r>
+        <w:rPr>
+          <w:rStyle w:val="DecValTok"/>
+        </w:rPr>
+        <w:t xml:space="preserve">-1975</w:t>
+      </w:r>
+      <w:r>
+        <w:rPr>
+          <w:rStyle w:val="NormalTok"/>
+        </w:rPr>
+        <w:t xml:space="preserve">)</w:t>
+      </w:r>
+      <w:r>
+        <w:rPr>
+          <w:rStyle w:val="SpecialCharTok"/>
+        </w:rPr>
+        <w:t xml:space="preserve">*</w:t>
+      </w:r>
+      <w:r>
+        <w:rPr>
+          <w:rStyle w:val="DecValTok"/>
+        </w:rPr>
+        <w:t xml:space="preserve">4</w:t>
+      </w:r>
+      <w:r>
+        <w:rPr>
+          <w:rStyle w:val="SpecialCharTok"/>
+        </w:rPr>
+        <w:t xml:space="preserve">+</w:t>
+      </w:r>
+      <w:r>
+        <w:rPr>
+          <w:rStyle w:val="NormalTok"/>
+        </w:rPr>
+        <w:t xml:space="preserve">quarter) </w:t>
+      </w:r>
+      <w:r>
+        <w:rPr>
+          <w:rStyle w:val="SpecialCharTok"/>
+        </w:rPr>
+        <w:t xml:space="preserve">%&gt;%</w:t>
+      </w:r>
+      <w:r>
+        <w:br/>
+      </w:r>
+      <w:r>
+        <w:rPr>
+          <w:rStyle w:val="NormalTok"/>
+        </w:rPr>
+        <w:t xml:space="preserve">  </w:t>
+      </w:r>
+      <w:r>
+        <w:rPr>
+          <w:rStyle w:val="FunctionTok"/>
+        </w:rPr>
+        <w:t xml:space="preserve">gather</w:t>
+      </w:r>
+      <w:r>
+        <w:rPr>
+          <w:rStyle w:val="NormalTok"/>
+        </w:rPr>
+        <w:t xml:space="preserve">(</w:t>
+      </w:r>
+      <w:r>
+        <w:rPr>
+          <w:rStyle w:val="DecValTok"/>
+        </w:rPr>
+        <w:t xml:space="preserve">3</w:t>
+      </w:r>
+      <w:r>
+        <w:rPr>
+          <w:rStyle w:val="SpecialCharTok"/>
+        </w:rPr>
+        <w:t xml:space="preserve">:</w:t>
+      </w:r>
+      <w:r>
+        <w:rPr>
+          <w:rStyle w:val="DecValTok"/>
+        </w:rPr>
+        <w:t xml:space="preserve">4</w:t>
+      </w:r>
+      <w:r>
+        <w:rPr>
+          <w:rStyle w:val="NormalTok"/>
+        </w:rPr>
+        <w:t xml:space="preserve">,</w:t>
+      </w:r>
+      <w:r>
+        <w:rPr>
+          <w:rStyle w:val="AttributeTok"/>
+        </w:rPr>
+        <w:t xml:space="preserve">key=</w:t>
+      </w:r>
+      <w:r>
+        <w:rPr>
+          <w:rStyle w:val="StringTok"/>
+        </w:rPr>
+        <w:t xml:space="preserve">"Area"</w:t>
+      </w:r>
+      <w:r>
+        <w:rPr>
+          <w:rStyle w:val="NormalTok"/>
+        </w:rPr>
+        <w:t xml:space="preserve">,</w:t>
+      </w:r>
+      <w:r>
+        <w:rPr>
+          <w:rStyle w:val="AttributeTok"/>
+        </w:rPr>
+        <w:t xml:space="preserve">value=</w:t>
+      </w:r>
+      <w:r>
+        <w:rPr>
+          <w:rStyle w:val="StringTok"/>
+        </w:rPr>
+        <w:t xml:space="preserve">"Catch"</w:t>
+      </w:r>
+      <w:r>
+        <w:rPr>
+          <w:rStyle w:val="NormalTok"/>
+        </w:rPr>
+        <w:t xml:space="preserve">) </w:t>
+      </w:r>
+      <w:r>
+        <w:rPr>
+          <w:rStyle w:val="SpecialCharTok"/>
+        </w:rPr>
+        <w:t xml:space="preserve">%&gt;%</w:t>
+      </w:r>
+      <w:r>
+        <w:rPr>
+          <w:rStyle w:val="NormalTok"/>
+        </w:rPr>
+        <w:t xml:space="preserve"> </w:t>
+      </w:r>
+      <w:r>
+        <w:br/>
+      </w:r>
+      <w:r>
+        <w:rPr>
+          <w:rStyle w:val="NormalTok"/>
+        </w:rPr>
+        <w:t xml:space="preserve">  </w:t>
+      </w:r>
+      <w:r>
+        <w:rPr>
+          <w:rStyle w:val="FunctionTok"/>
+        </w:rPr>
+        <w:t xml:space="preserve">select</w:t>
+      </w:r>
+      <w:r>
+        <w:rPr>
+          <w:rStyle w:val="NormalTok"/>
+        </w:rPr>
+        <w:t xml:space="preserve">(Year,Area,Catch)</w:t>
+      </w:r>
+      <w:r>
+        <w:br/>
+      </w:r>
+      <w:r>
+        <w:rPr>
+          <w:rStyle w:val="NormalTok"/>
+        </w:rPr>
+        <w:t xml:space="preserve">BET_NOA_Catch </w:t>
+      </w:r>
+      <w:r>
+        <w:rPr>
+          <w:rStyle w:val="OtherTok"/>
+        </w:rPr>
+        <w:t xml:space="preserve">&lt;-</w:t>
+      </w:r>
+      <w:r>
+        <w:rPr>
+          <w:rStyle w:val="NormalTok"/>
+        </w:rPr>
+        <w:t xml:space="preserve"> </w:t>
+      </w:r>
+      <w:r>
+        <w:rPr>
+          <w:rStyle w:val="FunctionTok"/>
+        </w:rPr>
+        <w:t xml:space="preserve">left_join</w:t>
+      </w:r>
+      <w:r>
+        <w:rPr>
+          <w:rStyle w:val="NormalTok"/>
+        </w:rPr>
+        <w:t xml:space="preserve">(Year_NOA,BET_NOA_Catch) </w:t>
+      </w:r>
+      <w:r>
+        <w:rPr>
+          <w:rStyle w:val="SpecialCharTok"/>
+        </w:rPr>
+        <w:t xml:space="preserve">%&gt;%</w:t>
+      </w:r>
+      <w:r>
+        <w:br/>
+      </w:r>
+      <w:r>
+        <w:rPr>
+          <w:rStyle w:val="NormalTok"/>
+        </w:rPr>
+        <w:t xml:space="preserve">  </w:t>
+      </w:r>
+      <w:r>
+        <w:rPr>
+          <w:rStyle w:val="FunctionTok"/>
+        </w:rPr>
+        <w:t xml:space="preserve">mutate</w:t>
+      </w:r>
+      <w:r>
+        <w:rPr>
+          <w:rStyle w:val="NormalTok"/>
+        </w:rPr>
+        <w:t xml:space="preserve">(</w:t>
+      </w:r>
+      <w:r>
+        <w:rPr>
+          <w:rStyle w:val="AttributeTok"/>
+        </w:rPr>
         <w:t xml:space="preserve">Catch=</w:t>
       </w:r>
       <w:r>
@@ -1193,7 +2261,7 @@
         <w:rPr>
           <w:rStyle w:val="StringTok"/>
         </w:rPr>
-        <w:t xml:space="preserve">"OBJ"</w:t>
+        <w:t xml:space="preserve">"NOA"</w:t>
       </w:r>
       <w:r>
         <w:rPr>
@@ -1211,7 +2279,7 @@
         <w:rPr>
           <w:rStyle w:val="NormalTok"/>
         </w:rPr>
-        <w:t xml:space="preserve">Year_NOA </w:t>
+        <w:t xml:space="preserve">Year_DEL </w:t>
       </w:r>
       <w:r>
         <w:rPr>
@@ -1421,7 +2489,7 @@
         <w:rPr>
           <w:rStyle w:val="NormalTok"/>
         </w:rPr>
-        <w:t xml:space="preserve">BET_NOA_Catch </w:t>
+        <w:t xml:space="preserve">BET_DEL_Catch </w:t>
       </w:r>
       <w:r>
         <w:rPr>
@@ -1445,7 +2513,7 @@
         <w:rPr>
           <w:rStyle w:val="NormalTok"/>
         </w:rPr>
-        <w:t xml:space="preserve">(BET.NOA.Catch</w:t>
+        <w:t xml:space="preserve">(BET.DEL.Catch</w:t>
       </w:r>
       <w:r>
         <w:rPr>
@@ -1457,7 +2525,7 @@
         <w:rPr>
           <w:rStyle w:val="NormalTok"/>
         </w:rPr>
-        <w:t xml:space="preserve">,BET.NOA.Catch</w:t>
+        <w:t xml:space="preserve">,BET.DEL.Catch</w:t>
       </w:r>
       <w:r>
         <w:rPr>
@@ -1679,7 +2747,7 @@
         <w:rPr>
           <w:rStyle w:val="NormalTok"/>
         </w:rPr>
-        <w:t xml:space="preserve">BET_NOA_Catch </w:t>
+        <w:t xml:space="preserve">BET_DEL_Catch </w:t>
       </w:r>
       <w:r>
         <w:rPr>
@@ -1703,7 +2771,7 @@
         <w:rPr>
           <w:rStyle w:val="NormalTok"/>
         </w:rPr>
-        <w:t xml:space="preserve">(Year_NOA,BET_NOA_Catch) </w:t>
+        <w:t xml:space="preserve">(Year_DEL,BET_DEL_Catch) </w:t>
       </w:r>
       <w:r>
         <w:rPr>
@@ -1793,7 +2861,7 @@
         <w:rPr>
           <w:rStyle w:val="StringTok"/>
         </w:rPr>
-        <w:t xml:space="preserve">"NOA"</w:t>
+        <w:t xml:space="preserve">"DEL"</w:t>
       </w:r>
       <w:r>
         <w:rPr>
@@ -1811,7 +2879,19 @@
         <w:rPr>
           <w:rStyle w:val="NormalTok"/>
         </w:rPr>
-        <w:t xml:space="preserve">Year_DEL </w:t>
+        <w:t xml:space="preserve">BET_NOA_Catch</w:t>
+      </w:r>
+      <w:r>
+        <w:rPr>
+          <w:rStyle w:val="SpecialCharTok"/>
+        </w:rPr>
+        <w:t xml:space="preserve">$</w:t>
+      </w:r>
+      <w:r>
+        <w:rPr>
+          <w:rStyle w:val="NormalTok"/>
+        </w:rPr>
+        <w:t xml:space="preserve">Catch </w:t>
       </w:r>
       <w:r>
         <w:rPr>
@@ -1823,13 +2903,109 @@
         <w:rPr>
           <w:rStyle w:val="NormalTok"/>
         </w:rPr>
-        <w:t xml:space="preserve"> </w:t>
-      </w:r>
-      <w:r>
-        <w:rPr>
-          <w:rStyle w:val="FunctionTok"/>
-        </w:rPr>
-        <w:t xml:space="preserve">data.frame</w:t>
+        <w:t xml:space="preserve"> BET_NOA_Catch</w:t>
+      </w:r>
+      <w:r>
+        <w:rPr>
+          <w:rStyle w:val="SpecialCharTok"/>
+        </w:rPr>
+        <w:t xml:space="preserve">$</w:t>
+      </w:r>
+      <w:r>
+        <w:rPr>
+          <w:rStyle w:val="NormalTok"/>
+        </w:rPr>
+        <w:t xml:space="preserve">Catch </w:t>
+      </w:r>
+      <w:r>
+        <w:rPr>
+          <w:rStyle w:val="SpecialCharTok"/>
+        </w:rPr>
+        <w:t xml:space="preserve">+</w:t>
+      </w:r>
+      <w:r>
+        <w:rPr>
+          <w:rStyle w:val="NormalTok"/>
+        </w:rPr>
+        <w:t xml:space="preserve"> BET_DEL_Catch</w:t>
+      </w:r>
+      <w:r>
+        <w:rPr>
+          <w:rStyle w:val="SpecialCharTok"/>
+        </w:rPr>
+        <w:t xml:space="preserve">$</w:t>
+      </w:r>
+      <w:r>
+        <w:rPr>
+          <w:rStyle w:val="NormalTok"/>
+        </w:rPr>
+        <w:t xml:space="preserve">Catch</w:t>
+      </w:r>
+      <w:r>
+        <w:br/>
+      </w:r>
+      <w:r>
+        <w:br/>
+      </w:r>
+      <w:r>
+        <w:rPr>
+          <w:rStyle w:val="CommentTok"/>
+        </w:rPr>
+        <w:t xml:space="preserve"># prepare to the SS format</w:t>
+      </w:r>
+      <w:r>
+        <w:br/>
+      </w:r>
+      <w:r>
+        <w:rPr>
+          <w:rStyle w:val="NormalTok"/>
+        </w:rPr>
+        <w:t xml:space="preserve">BET_PS_Catch </w:t>
+      </w:r>
+      <w:r>
+        <w:rPr>
+          <w:rStyle w:val="OtherTok"/>
+        </w:rPr>
+        <w:t xml:space="preserve">&lt;-</w:t>
+      </w:r>
+      <w:r>
+        <w:rPr>
+          <w:rStyle w:val="NormalTok"/>
+        </w:rPr>
+        <w:t xml:space="preserve"> </w:t>
+      </w:r>
+      <w:r>
+        <w:rPr>
+          <w:rStyle w:val="FunctionTok"/>
+        </w:rPr>
+        <w:t xml:space="preserve">rbind</w:t>
+      </w:r>
+      <w:r>
+        <w:rPr>
+          <w:rStyle w:val="NormalTok"/>
+        </w:rPr>
+        <w:t xml:space="preserve">(BET_OBJ_Catch, BET_NOA_Catch) </w:t>
+      </w:r>
+      <w:r>
+        <w:rPr>
+          <w:rStyle w:val="SpecialCharTok"/>
+        </w:rPr>
+        <w:t xml:space="preserve">%&gt;%</w:t>
+      </w:r>
+      <w:r>
+        <w:br/>
+      </w:r>
+      <w:r>
+        <w:rPr>
+          <w:rStyle w:val="NormalTok"/>
+        </w:rPr>
+        <w:t xml:space="preserve">  </w:t>
+      </w:r>
+      <w:r>
+        <w:rPr>
+          <w:rStyle w:val="FunctionTok"/>
+        </w:rPr>
+        <w:t xml:space="preserve">mutate</w:t>
       </w:r>
       <w:r>
         <w:rPr>
@@ -1841,25 +3017,13 @@
         <w:rPr>
           <w:rStyle w:val="AttributeTok"/>
         </w:rPr>
-        <w:t xml:space="preserve">Year =</w:t>
-      </w:r>
-      <w:r>
-        <w:rPr>
-          <w:rStyle w:val="NormalTok"/>
-        </w:rPr>
-        <w:t xml:space="preserve"> </w:t>
-      </w:r>
-      <w:r>
-        <w:rPr>
-          <w:rStyle w:val="FunctionTok"/>
-        </w:rPr>
-        <w:t xml:space="preserve">seq</w:t>
-      </w:r>
-      <w:r>
-        <w:rPr>
-          <w:rStyle w:val="NormalTok"/>
-        </w:rPr>
-        <w:t xml:space="preserve">(</w:t>
+        <w:t xml:space="preserve">Seas =</w:t>
+      </w:r>
+      <w:r>
+        <w:rPr>
+          <w:rStyle w:val="NormalTok"/>
+        </w:rPr>
+        <w:t xml:space="preserve"> </w:t>
       </w:r>
       <w:r>
         <w:rPr>
@@ -1871,13 +3035,151 @@
         <w:rPr>
           <w:rStyle w:val="NormalTok"/>
         </w:rPr>
-        <w:t xml:space="preserve">,(yr.end</w:t>
-      </w:r>
-      <w:r>
-        <w:rPr>
-          <w:rStyle w:val="DecValTok"/>
-        </w:rPr>
-        <w:t xml:space="preserve">-1974</w:t>
+        <w:t xml:space="preserve">,</w:t>
+      </w:r>
+      <w:r>
+        <w:br/>
+      </w:r>
+      <w:r>
+        <w:rPr>
+          <w:rStyle w:val="NormalTok"/>
+        </w:rPr>
+        <w:t xml:space="preserve">         </w:t>
+      </w:r>
+      <w:r>
+        <w:rPr>
+          <w:rStyle w:val="AttributeTok"/>
+        </w:rPr>
+        <w:t xml:space="preserve">CV =</w:t>
+      </w:r>
+      <w:r>
+        <w:rPr>
+          <w:rStyle w:val="NormalTok"/>
+        </w:rPr>
+        <w:t xml:space="preserve"> </w:t>
+      </w:r>
+      <w:r>
+        <w:rPr>
+          <w:rStyle w:val="FloatTok"/>
+        </w:rPr>
+        <w:t xml:space="preserve">0.01</w:t>
+      </w:r>
+      <w:r>
+        <w:rPr>
+          <w:rStyle w:val="NormalTok"/>
+        </w:rPr>
+        <w:t xml:space="preserve">,</w:t>
+      </w:r>
+      <w:r>
+        <w:br/>
+      </w:r>
+      <w:r>
+        <w:rPr>
+          <w:rStyle w:val="NormalTok"/>
+        </w:rPr>
+        <w:t xml:space="preserve">         </w:t>
+      </w:r>
+      <w:r>
+        <w:rPr>
+          <w:rStyle w:val="AttributeTok"/>
+        </w:rPr>
+        <w:t xml:space="preserve">Fleet =</w:t>
+      </w:r>
+      <w:r>
+        <w:rPr>
+          <w:rStyle w:val="NormalTok"/>
+        </w:rPr>
+        <w:t xml:space="preserve"> </w:t>
+      </w:r>
+      <w:r>
+        <w:rPr>
+          <w:rStyle w:val="FunctionTok"/>
+        </w:rPr>
+        <w:t xml:space="preserve">paste0</w:t>
+      </w:r>
+      <w:r>
+        <w:rPr>
+          <w:rStyle w:val="NormalTok"/>
+        </w:rPr>
+        <w:t xml:space="preserve">(Type, </w:t>
+      </w:r>
+      <w:r>
+        <w:rPr>
+          <w:rStyle w:val="StringTok"/>
+        </w:rPr>
+        <w:t xml:space="preserve">"-"</w:t>
+      </w:r>
+      <w:r>
+        <w:rPr>
+          <w:rStyle w:val="NormalTok"/>
+        </w:rPr>
+        <w:t xml:space="preserve">, Area)) </w:t>
+      </w:r>
+      <w:r>
+        <w:rPr>
+          <w:rStyle w:val="SpecialCharTok"/>
+        </w:rPr>
+        <w:t xml:space="preserve">%&gt;%</w:t>
+      </w:r>
+      <w:r>
+        <w:br/>
+      </w:r>
+      <w:r>
+        <w:rPr>
+          <w:rStyle w:val="NormalTok"/>
+        </w:rPr>
+        <w:t xml:space="preserve">  </w:t>
+      </w:r>
+      <w:r>
+        <w:rPr>
+          <w:rStyle w:val="FunctionTok"/>
+        </w:rPr>
+        <w:t xml:space="preserve">select</w:t>
+      </w:r>
+      <w:r>
+        <w:rPr>
+          <w:rStyle w:val="NormalTok"/>
+        </w:rPr>
+        <w:t xml:space="preserve">(Year, Seas, Fleet, Catch, CV, Type, Area) </w:t>
+      </w:r>
+      <w:r>
+        <w:rPr>
+          <w:rStyle w:val="SpecialCharTok"/>
+        </w:rPr>
+        <w:t xml:space="preserve">%&gt;%</w:t>
+      </w:r>
+      <w:r>
+        <w:br/>
+      </w:r>
+      <w:r>
+        <w:rPr>
+          <w:rStyle w:val="NormalTok"/>
+        </w:rPr>
+        <w:t xml:space="preserve">  </w:t>
+      </w:r>
+      <w:r>
+        <w:rPr>
+          <w:rStyle w:val="FunctionTok"/>
+        </w:rPr>
+        <w:t xml:space="preserve">filter</w:t>
+      </w:r>
+      <w:r>
+        <w:rPr>
+          <w:rStyle w:val="NormalTok"/>
+        </w:rPr>
+        <w:t xml:space="preserve">(Year</w:t>
+      </w:r>
+      <w:r>
+        <w:rPr>
+          <w:rStyle w:val="SpecialCharTok"/>
+        </w:rPr>
+        <w:t xml:space="preserve">&gt;</w:t>
+      </w:r>
+      <w:r>
+        <w:rPr>
+          <w:rStyle w:val="DecValTok"/>
+        </w:rPr>
+        <w:t xml:space="preserve">16</w:t>
       </w:r>
       <w:r>
         <w:rPr>
@@ -1886,832 +3188,16 @@
         <w:t xml:space="preserve">)</w:t>
       </w:r>
       <w:r>
-        <w:rPr>
-          <w:rStyle w:val="SpecialCharTok"/>
-        </w:rPr>
-        <w:t xml:space="preserve">*</w:t>
-      </w:r>
-      <w:r>
-        <w:rPr>
-          <w:rStyle w:val="DecValTok"/>
-        </w:rPr>
-        <w:t xml:space="preserve">4</w:t>
-      </w:r>
-      <w:r>
-        <w:rPr>
-          <w:rStyle w:val="NormalTok"/>
-        </w:rPr>
-        <w:t xml:space="preserve">),</w:t>
-      </w:r>
-      <w:r>
-        <w:br/>
-      </w:r>
-      <w:r>
-        <w:rPr>
-          <w:rStyle w:val="NormalTok"/>
-        </w:rPr>
-        <w:t xml:space="preserve">                       </w:t>
-      </w:r>
-      <w:r>
-        <w:rPr>
-          <w:rStyle w:val="AttributeTok"/>
-        </w:rPr>
-        <w:t xml:space="preserve">Area =</w:t>
-      </w:r>
-      <w:r>
-        <w:rPr>
-          <w:rStyle w:val="NormalTok"/>
-        </w:rPr>
-        <w:t xml:space="preserve"> </w:t>
-      </w:r>
-      <w:r>
-        <w:rPr>
-          <w:rStyle w:val="FunctionTok"/>
-        </w:rPr>
-        <w:t xml:space="preserve">rep</w:t>
-      </w:r>
-      <w:r>
-        <w:rPr>
-          <w:rStyle w:val="NormalTok"/>
-        </w:rPr>
-        <w:t xml:space="preserve">(</w:t>
-      </w:r>
-      <w:r>
-        <w:rPr>
-          <w:rStyle w:val="FunctionTok"/>
-        </w:rPr>
-        <w:t xml:space="preserve">c</w:t>
-      </w:r>
-      <w:r>
-        <w:rPr>
-          <w:rStyle w:val="NormalTok"/>
-        </w:rPr>
-        <w:t xml:space="preserve">(</w:t>
-      </w:r>
-      <w:r>
-        <w:rPr>
-          <w:rStyle w:val="StringTok"/>
-        </w:rPr>
-        <w:t xml:space="preserve">"A1"</w:t>
-      </w:r>
-      <w:r>
-        <w:rPr>
-          <w:rStyle w:val="NormalTok"/>
-        </w:rPr>
-        <w:t xml:space="preserve">,</w:t>
-      </w:r>
-      <w:r>
-        <w:rPr>
-          <w:rStyle w:val="StringTok"/>
-        </w:rPr>
-        <w:t xml:space="preserve">"A2"</w:t>
-      </w:r>
-      <w:r>
-        <w:rPr>
-          <w:rStyle w:val="NormalTok"/>
-        </w:rPr>
-        <w:t xml:space="preserve">), </w:t>
-      </w:r>
-      <w:r>
-        <w:rPr>
-          <w:rStyle w:val="AttributeTok"/>
-        </w:rPr>
-        <w:t xml:space="preserve">each =</w:t>
-      </w:r>
-      <w:r>
-        <w:rPr>
-          <w:rStyle w:val="NormalTok"/>
-        </w:rPr>
-        <w:t xml:space="preserve"> (yr.end</w:t>
-      </w:r>
-      <w:r>
-        <w:rPr>
-          <w:rStyle w:val="DecValTok"/>
-        </w:rPr>
-        <w:t xml:space="preserve">-1974</w:t>
-      </w:r>
-      <w:r>
-        <w:rPr>
-          <w:rStyle w:val="NormalTok"/>
-        </w:rPr>
-        <w:t xml:space="preserve">)</w:t>
-      </w:r>
-      <w:r>
-        <w:rPr>
-          <w:rStyle w:val="SpecialCharTok"/>
-        </w:rPr>
-        <w:t xml:space="preserve">*</w:t>
-      </w:r>
-      <w:r>
-        <w:rPr>
-          <w:rStyle w:val="DecValTok"/>
-        </w:rPr>
-        <w:t xml:space="preserve">4</w:t>
-      </w:r>
-      <w:r>
-        <w:rPr>
-          <w:rStyle w:val="NormalTok"/>
-        </w:rPr>
-        <w:t xml:space="preserve">))</w:t>
-      </w:r>
-      <w:r>
-        <w:br/>
-      </w:r>
-      <w:r>
-        <w:rPr>
-          <w:rStyle w:val="NormalTok"/>
-        </w:rPr>
-        <w:t xml:space="preserve">BET_DEL_Catch </w:t>
-      </w:r>
-      <w:r>
-        <w:rPr>
-          <w:rStyle w:val="OtherTok"/>
-        </w:rPr>
-        <w:t xml:space="preserve">&lt;-</w:t>
-      </w:r>
-      <w:r>
-        <w:rPr>
-          <w:rStyle w:val="NormalTok"/>
-        </w:rPr>
-        <w:t xml:space="preserve"> </w:t>
-      </w:r>
-      <w:r>
-        <w:rPr>
-          <w:rStyle w:val="FunctionTok"/>
-        </w:rPr>
-        <w:t xml:space="preserve">rbind</w:t>
-      </w:r>
-      <w:r>
-        <w:rPr>
-          <w:rStyle w:val="NormalTok"/>
-        </w:rPr>
-        <w:t xml:space="preserve">(BET.DEL.Catch</w:t>
-      </w:r>
-      <w:r>
-        <w:rPr>
-          <w:rStyle w:val="FloatTok"/>
-        </w:rPr>
-        <w:t xml:space="preserve">.19751999</w:t>
-      </w:r>
-      <w:r>
-        <w:rPr>
-          <w:rStyle w:val="NormalTok"/>
-        </w:rPr>
-        <w:t xml:space="preserve">,BET.DEL.Catch</w:t>
-      </w:r>
-      <w:r>
-        <w:rPr>
-          <w:rStyle w:val="FloatTok"/>
-        </w:rPr>
-        <w:t xml:space="preserve">.20002022</w:t>
-      </w:r>
-      <w:r>
-        <w:rPr>
-          <w:rStyle w:val="NormalTok"/>
-        </w:rPr>
-        <w:t xml:space="preserve">) </w:t>
-      </w:r>
-      <w:r>
-        <w:rPr>
-          <w:rStyle w:val="SpecialCharTok"/>
-        </w:rPr>
-        <w:t xml:space="preserve">%&gt;%</w:t>
-      </w:r>
-      <w:r>
-        <w:rPr>
-          <w:rStyle w:val="NormalTok"/>
-        </w:rPr>
-        <w:t xml:space="preserve"> </w:t>
-      </w:r>
-      <w:r>
-        <w:br/>
-      </w:r>
-      <w:r>
-        <w:rPr>
-          <w:rStyle w:val="NormalTok"/>
-        </w:rPr>
-        <w:t xml:space="preserve">  </w:t>
-      </w:r>
-      <w:r>
-        <w:rPr>
-          <w:rStyle w:val="FunctionTok"/>
-        </w:rPr>
-        <w:t xml:space="preserve">mutate</w:t>
-      </w:r>
-      <w:r>
-        <w:rPr>
-          <w:rStyle w:val="NormalTok"/>
-        </w:rPr>
-        <w:t xml:space="preserve">(</w:t>
-      </w:r>
-      <w:r>
-        <w:rPr>
-          <w:rStyle w:val="AttributeTok"/>
-        </w:rPr>
-        <w:t xml:space="preserve">Year=</w:t>
-      </w:r>
-      <w:r>
-        <w:rPr>
-          <w:rStyle w:val="NormalTok"/>
-        </w:rPr>
-        <w:t xml:space="preserve">(year</w:t>
-      </w:r>
-      <w:r>
-        <w:rPr>
-          <w:rStyle w:val="DecValTok"/>
-        </w:rPr>
-        <w:t xml:space="preserve">-1975</w:t>
-      </w:r>
-      <w:r>
-        <w:rPr>
-          <w:rStyle w:val="NormalTok"/>
-        </w:rPr>
-        <w:t xml:space="preserve">)</w:t>
-      </w:r>
-      <w:r>
-        <w:rPr>
-          <w:rStyle w:val="SpecialCharTok"/>
-        </w:rPr>
-        <w:t xml:space="preserve">*</w:t>
-      </w:r>
-      <w:r>
-        <w:rPr>
-          <w:rStyle w:val="DecValTok"/>
-        </w:rPr>
-        <w:t xml:space="preserve">4</w:t>
-      </w:r>
-      <w:r>
-        <w:rPr>
-          <w:rStyle w:val="SpecialCharTok"/>
-        </w:rPr>
-        <w:t xml:space="preserve">+</w:t>
-      </w:r>
-      <w:r>
-        <w:rPr>
-          <w:rStyle w:val="NormalTok"/>
-        </w:rPr>
-        <w:t xml:space="preserve">quarter) </w:t>
-      </w:r>
-      <w:r>
-        <w:rPr>
-          <w:rStyle w:val="SpecialCharTok"/>
-        </w:rPr>
-        <w:t xml:space="preserve">%&gt;%</w:t>
-      </w:r>
-      <w:r>
-        <w:br/>
-      </w:r>
-      <w:r>
-        <w:rPr>
-          <w:rStyle w:val="NormalTok"/>
-        </w:rPr>
-        <w:t xml:space="preserve">  </w:t>
-      </w:r>
-      <w:r>
-        <w:rPr>
-          <w:rStyle w:val="FunctionTok"/>
-        </w:rPr>
-        <w:t xml:space="preserve">gather</w:t>
-      </w:r>
-      <w:r>
-        <w:rPr>
-          <w:rStyle w:val="NormalTok"/>
-        </w:rPr>
-        <w:t xml:space="preserve">(</w:t>
-      </w:r>
-      <w:r>
-        <w:rPr>
-          <w:rStyle w:val="DecValTok"/>
-        </w:rPr>
-        <w:t xml:space="preserve">3</w:t>
-      </w:r>
-      <w:r>
-        <w:rPr>
-          <w:rStyle w:val="SpecialCharTok"/>
-        </w:rPr>
-        <w:t xml:space="preserve">:</w:t>
-      </w:r>
-      <w:r>
-        <w:rPr>
-          <w:rStyle w:val="DecValTok"/>
-        </w:rPr>
-        <w:t xml:space="preserve">4</w:t>
-      </w:r>
-      <w:r>
-        <w:rPr>
-          <w:rStyle w:val="NormalTok"/>
-        </w:rPr>
-        <w:t xml:space="preserve">,</w:t>
-      </w:r>
-      <w:r>
-        <w:rPr>
-          <w:rStyle w:val="AttributeTok"/>
-        </w:rPr>
-        <w:t xml:space="preserve">key=</w:t>
-      </w:r>
-      <w:r>
-        <w:rPr>
-          <w:rStyle w:val="StringTok"/>
-        </w:rPr>
-        <w:t xml:space="preserve">"Area"</w:t>
-      </w:r>
-      <w:r>
-        <w:rPr>
-          <w:rStyle w:val="NormalTok"/>
-        </w:rPr>
-        <w:t xml:space="preserve">,</w:t>
-      </w:r>
-      <w:r>
-        <w:rPr>
-          <w:rStyle w:val="AttributeTok"/>
-        </w:rPr>
-        <w:t xml:space="preserve">value=</w:t>
-      </w:r>
-      <w:r>
-        <w:rPr>
-          <w:rStyle w:val="StringTok"/>
-        </w:rPr>
-        <w:t xml:space="preserve">"Catch"</w:t>
-      </w:r>
-      <w:r>
-        <w:rPr>
-          <w:rStyle w:val="NormalTok"/>
-        </w:rPr>
-        <w:t xml:space="preserve">) </w:t>
-      </w:r>
-      <w:r>
-        <w:rPr>
-          <w:rStyle w:val="SpecialCharTok"/>
-        </w:rPr>
-        <w:t xml:space="preserve">%&gt;%</w:t>
-      </w:r>
-      <w:r>
-        <w:rPr>
-          <w:rStyle w:val="NormalTok"/>
-        </w:rPr>
-        <w:t xml:space="preserve"> </w:t>
-      </w:r>
-      <w:r>
-        <w:br/>
-      </w:r>
-      <w:r>
-        <w:rPr>
-          <w:rStyle w:val="NormalTok"/>
-        </w:rPr>
-        <w:t xml:space="preserve">  </w:t>
-      </w:r>
-      <w:r>
-        <w:rPr>
-          <w:rStyle w:val="FunctionTok"/>
-        </w:rPr>
-        <w:t xml:space="preserve">select</w:t>
-      </w:r>
-      <w:r>
-        <w:rPr>
-          <w:rStyle w:val="NormalTok"/>
-        </w:rPr>
-        <w:t xml:space="preserve">(Year,Area,Catch)</w:t>
-      </w:r>
-      <w:r>
-        <w:br/>
-      </w:r>
-      <w:r>
-        <w:rPr>
-          <w:rStyle w:val="NormalTok"/>
-        </w:rPr>
-        <w:t xml:space="preserve">BET_DEL_Catch </w:t>
-      </w:r>
-      <w:r>
-        <w:rPr>
-          <w:rStyle w:val="OtherTok"/>
-        </w:rPr>
-        <w:t xml:space="preserve">&lt;-</w:t>
-      </w:r>
-      <w:r>
-        <w:rPr>
-          <w:rStyle w:val="NormalTok"/>
-        </w:rPr>
-        <w:t xml:space="preserve"> </w:t>
-      </w:r>
-      <w:r>
-        <w:rPr>
-          <w:rStyle w:val="FunctionTok"/>
-        </w:rPr>
-        <w:t xml:space="preserve">left_join</w:t>
-      </w:r>
-      <w:r>
-        <w:rPr>
-          <w:rStyle w:val="NormalTok"/>
-        </w:rPr>
-        <w:t xml:space="preserve">(Year_DEL,BET_DEL_Catch) </w:t>
-      </w:r>
-      <w:r>
-        <w:rPr>
-          <w:rStyle w:val="SpecialCharTok"/>
-        </w:rPr>
-        <w:t xml:space="preserve">%&gt;%</w:t>
-      </w:r>
-      <w:r>
-        <w:br/>
-      </w:r>
-      <w:r>
-        <w:rPr>
-          <w:rStyle w:val="NormalTok"/>
-        </w:rPr>
-        <w:t xml:space="preserve">  </w:t>
-      </w:r>
-      <w:r>
-        <w:rPr>
-          <w:rStyle w:val="FunctionTok"/>
-        </w:rPr>
-        <w:t xml:space="preserve">mutate</w:t>
-      </w:r>
-      <w:r>
-        <w:rPr>
-          <w:rStyle w:val="NormalTok"/>
-        </w:rPr>
-        <w:t xml:space="preserve">(</w:t>
-      </w:r>
-      <w:r>
-        <w:rPr>
-          <w:rStyle w:val="AttributeTok"/>
-        </w:rPr>
-        <w:t xml:space="preserve">Catch=</w:t>
-      </w:r>
-      <w:r>
-        <w:rPr>
-          <w:rStyle w:val="FunctionTok"/>
-        </w:rPr>
-        <w:t xml:space="preserve">ifelse</w:t>
-      </w:r>
-      <w:r>
-        <w:rPr>
-          <w:rStyle w:val="NormalTok"/>
-        </w:rPr>
-        <w:t xml:space="preserve">(</w:t>
-      </w:r>
-      <w:r>
-        <w:rPr>
-          <w:rStyle w:val="FunctionTok"/>
-        </w:rPr>
-        <w:t xml:space="preserve">is.na</w:t>
-      </w:r>
-      <w:r>
-        <w:rPr>
-          <w:rStyle w:val="NormalTok"/>
-        </w:rPr>
-        <w:t xml:space="preserve">(Catch),</w:t>
-      </w:r>
-      <w:r>
-        <w:rPr>
-          <w:rStyle w:val="DecValTok"/>
-        </w:rPr>
-        <w:t xml:space="preserve">0</w:t>
-      </w:r>
-      <w:r>
-        <w:rPr>
-          <w:rStyle w:val="NormalTok"/>
-        </w:rPr>
-        <w:t xml:space="preserve">,Catch),</w:t>
-      </w:r>
-      <w:r>
-        <w:br/>
-      </w:r>
-      <w:r>
-        <w:rPr>
-          <w:rStyle w:val="NormalTok"/>
-        </w:rPr>
-        <w:t xml:space="preserve">         </w:t>
-      </w:r>
-      <w:r>
-        <w:rPr>
-          <w:rStyle w:val="AttributeTok"/>
-        </w:rPr>
-        <w:t xml:space="preserve">Type=</w:t>
-      </w:r>
-      <w:r>
-        <w:rPr>
-          <w:rStyle w:val="StringTok"/>
-        </w:rPr>
-        <w:t xml:space="preserve">"DEL"</w:t>
-      </w:r>
-      <w:r>
-        <w:rPr>
-          <w:rStyle w:val="NormalTok"/>
-        </w:rPr>
-        <w:t xml:space="preserve">)</w:t>
-      </w:r>
-      <w:r>
-        <w:br/>
-      </w:r>
-      <w:r>
-        <w:br/>
-      </w:r>
-      <w:r>
-        <w:rPr>
-          <w:rStyle w:val="NormalTok"/>
-        </w:rPr>
-        <w:t xml:space="preserve">BET_NOA_Catch</w:t>
-      </w:r>
-      <w:r>
-        <w:rPr>
-          <w:rStyle w:val="SpecialCharTok"/>
-        </w:rPr>
-        <w:t xml:space="preserve">$</w:t>
-      </w:r>
-      <w:r>
-        <w:rPr>
-          <w:rStyle w:val="NormalTok"/>
-        </w:rPr>
-        <w:t xml:space="preserve">Catch </w:t>
-      </w:r>
-      <w:r>
-        <w:rPr>
-          <w:rStyle w:val="OtherTok"/>
-        </w:rPr>
-        <w:t xml:space="preserve">&lt;-</w:t>
-      </w:r>
-      <w:r>
-        <w:rPr>
-          <w:rStyle w:val="NormalTok"/>
-        </w:rPr>
-        <w:t xml:space="preserve"> BET_NOA_Catch</w:t>
-      </w:r>
-      <w:r>
-        <w:rPr>
-          <w:rStyle w:val="SpecialCharTok"/>
-        </w:rPr>
-        <w:t xml:space="preserve">$</w:t>
-      </w:r>
-      <w:r>
-        <w:rPr>
-          <w:rStyle w:val="NormalTok"/>
-        </w:rPr>
-        <w:t xml:space="preserve">Catch </w:t>
-      </w:r>
-      <w:r>
-        <w:rPr>
-          <w:rStyle w:val="SpecialCharTok"/>
-        </w:rPr>
-        <w:t xml:space="preserve">+</w:t>
-      </w:r>
-      <w:r>
-        <w:rPr>
-          <w:rStyle w:val="NormalTok"/>
-        </w:rPr>
-        <w:t xml:space="preserve"> BET_DEL_Catch</w:t>
-      </w:r>
-      <w:r>
-        <w:rPr>
-          <w:rStyle w:val="SpecialCharTok"/>
-        </w:rPr>
-        <w:t xml:space="preserve">$</w:t>
-      </w:r>
-      <w:r>
-        <w:rPr>
-          <w:rStyle w:val="NormalTok"/>
-        </w:rPr>
-        <w:t xml:space="preserve">Catch</w:t>
-      </w:r>
-      <w:r>
-        <w:br/>
-      </w:r>
-      <w:r>
-        <w:br/>
-      </w:r>
-      <w:r>
-        <w:rPr>
-          <w:rStyle w:val="NormalTok"/>
-        </w:rPr>
-        <w:t xml:space="preserve">BET_PS_Catch </w:t>
-      </w:r>
-      <w:r>
-        <w:rPr>
-          <w:rStyle w:val="OtherTok"/>
-        </w:rPr>
-        <w:t xml:space="preserve">&lt;-</w:t>
-      </w:r>
-      <w:r>
-        <w:rPr>
-          <w:rStyle w:val="NormalTok"/>
-        </w:rPr>
-        <w:t xml:space="preserve"> </w:t>
-      </w:r>
-      <w:r>
-        <w:rPr>
-          <w:rStyle w:val="FunctionTok"/>
-        </w:rPr>
-        <w:t xml:space="preserve">rbind</w:t>
-      </w:r>
-      <w:r>
-        <w:rPr>
-          <w:rStyle w:val="NormalTok"/>
-        </w:rPr>
-        <w:t xml:space="preserve">(BET_OBJ_Catch, BET_NOA_Catch) </w:t>
-      </w:r>
-      <w:r>
-        <w:rPr>
-          <w:rStyle w:val="SpecialCharTok"/>
-        </w:rPr>
-        <w:t xml:space="preserve">%&gt;%</w:t>
-      </w:r>
-      <w:r>
-        <w:br/>
-      </w:r>
-      <w:r>
-        <w:rPr>
-          <w:rStyle w:val="NormalTok"/>
-        </w:rPr>
-        <w:t xml:space="preserve">  </w:t>
-      </w:r>
-      <w:r>
-        <w:rPr>
-          <w:rStyle w:val="FunctionTok"/>
-        </w:rPr>
-        <w:t xml:space="preserve">mutate</w:t>
-      </w:r>
-      <w:r>
-        <w:rPr>
-          <w:rStyle w:val="NormalTok"/>
-        </w:rPr>
-        <w:t xml:space="preserve">(</w:t>
-      </w:r>
-      <w:r>
-        <w:rPr>
-          <w:rStyle w:val="AttributeTok"/>
-        </w:rPr>
-        <w:t xml:space="preserve">Seas =</w:t>
-      </w:r>
-      <w:r>
-        <w:rPr>
-          <w:rStyle w:val="NormalTok"/>
-        </w:rPr>
-        <w:t xml:space="preserve"> </w:t>
-      </w:r>
-      <w:r>
-        <w:rPr>
-          <w:rStyle w:val="DecValTok"/>
-        </w:rPr>
-        <w:t xml:space="preserve">1</w:t>
-      </w:r>
-      <w:r>
-        <w:rPr>
-          <w:rStyle w:val="NormalTok"/>
-        </w:rPr>
-        <w:t xml:space="preserve">,</w:t>
-      </w:r>
-      <w:r>
-        <w:br/>
-      </w:r>
-      <w:r>
-        <w:rPr>
-          <w:rStyle w:val="NormalTok"/>
-        </w:rPr>
-        <w:t xml:space="preserve">         </w:t>
-      </w:r>
-      <w:r>
-        <w:rPr>
-          <w:rStyle w:val="AttributeTok"/>
-        </w:rPr>
-        <w:t xml:space="preserve">CV =</w:t>
-      </w:r>
-      <w:r>
-        <w:rPr>
-          <w:rStyle w:val="NormalTok"/>
-        </w:rPr>
-        <w:t xml:space="preserve"> </w:t>
-      </w:r>
-      <w:r>
-        <w:rPr>
-          <w:rStyle w:val="FloatTok"/>
-        </w:rPr>
-        <w:t xml:space="preserve">0.01</w:t>
-      </w:r>
-      <w:r>
-        <w:rPr>
-          <w:rStyle w:val="NormalTok"/>
-        </w:rPr>
-        <w:t xml:space="preserve">,</w:t>
-      </w:r>
-      <w:r>
-        <w:br/>
-      </w:r>
-      <w:r>
-        <w:rPr>
-          <w:rStyle w:val="NormalTok"/>
-        </w:rPr>
-        <w:t xml:space="preserve">         </w:t>
-      </w:r>
-      <w:r>
-        <w:rPr>
-          <w:rStyle w:val="AttributeTok"/>
-        </w:rPr>
-        <w:t xml:space="preserve">Fleet =</w:t>
-      </w:r>
-      <w:r>
-        <w:rPr>
-          <w:rStyle w:val="NormalTok"/>
-        </w:rPr>
-        <w:t xml:space="preserve"> </w:t>
-      </w:r>
-      <w:r>
-        <w:rPr>
-          <w:rStyle w:val="FunctionTok"/>
-        </w:rPr>
-        <w:t xml:space="preserve">paste0</w:t>
-      </w:r>
-      <w:r>
-        <w:rPr>
-          <w:rStyle w:val="NormalTok"/>
-        </w:rPr>
-        <w:t xml:space="preserve">(Type, </w:t>
-      </w:r>
-      <w:r>
-        <w:rPr>
-          <w:rStyle w:val="StringTok"/>
-        </w:rPr>
-        <w:t xml:space="preserve">"-"</w:t>
-      </w:r>
-      <w:r>
-        <w:rPr>
-          <w:rStyle w:val="NormalTok"/>
-        </w:rPr>
-        <w:t xml:space="preserve">, Area)) </w:t>
-      </w:r>
-      <w:r>
-        <w:rPr>
-          <w:rStyle w:val="SpecialCharTok"/>
-        </w:rPr>
-        <w:t xml:space="preserve">%&gt;%</w:t>
-      </w:r>
-      <w:r>
-        <w:br/>
-      </w:r>
-      <w:r>
-        <w:rPr>
-          <w:rStyle w:val="NormalTok"/>
-        </w:rPr>
-        <w:t xml:space="preserve">  </w:t>
-      </w:r>
-      <w:r>
-        <w:rPr>
-          <w:rStyle w:val="FunctionTok"/>
-        </w:rPr>
-        <w:t xml:space="preserve">select</w:t>
-      </w:r>
-      <w:r>
-        <w:rPr>
-          <w:rStyle w:val="NormalTok"/>
-        </w:rPr>
-        <w:t xml:space="preserve">(Year, Seas, Fleet, Catch, CV, Type, Area) </w:t>
-      </w:r>
-      <w:r>
-        <w:rPr>
-          <w:rStyle w:val="SpecialCharTok"/>
-        </w:rPr>
-        <w:t xml:space="preserve">%&gt;%</w:t>
-      </w:r>
-      <w:r>
-        <w:br/>
-      </w:r>
-      <w:r>
-        <w:rPr>
-          <w:rStyle w:val="NormalTok"/>
-        </w:rPr>
-        <w:t xml:space="preserve">  </w:t>
-      </w:r>
-      <w:r>
-        <w:rPr>
-          <w:rStyle w:val="FunctionTok"/>
-        </w:rPr>
-        <w:t xml:space="preserve">filter</w:t>
-      </w:r>
-      <w:r>
-        <w:rPr>
-          <w:rStyle w:val="NormalTok"/>
-        </w:rPr>
-        <w:t xml:space="preserve">(Year</w:t>
-      </w:r>
-      <w:r>
-        <w:rPr>
-          <w:rStyle w:val="SpecialCharTok"/>
-        </w:rPr>
-        <w:t xml:space="preserve">&gt;</w:t>
-      </w:r>
-      <w:r>
-        <w:rPr>
-          <w:rStyle w:val="DecValTok"/>
-        </w:rPr>
-        <w:t xml:space="preserve">16</w:t>
-      </w:r>
-      <w:r>
-        <w:rPr>
-          <w:rStyle w:val="NormalTok"/>
-        </w:rPr>
-        <w:t xml:space="preserve">)</w:t>
-      </w:r>
-      <w:r>
-        <w:br/>
+        <w:br/>
+      </w:r>
+      <w:r>
+        <w:br/>
+      </w:r>
+      <w:r>
+        <w:rPr>
+          <w:rStyle w:val="CommentTok"/>
+        </w:rPr>
+        <w:t xml:space="preserve"># add initial catch for each fishery</w:t>
       </w:r>
       <w:r>
         <w:br/>
@@ -4993,7 +5479,82 @@
         <w:rPr>
           <w:rStyle w:val="NormalTok"/>
         </w:rPr>
-        <w:t xml:space="preserve">(BET_PS_Comp_Short,Nwells)</w:t>
+        <w:t xml:space="preserve">(BET_PS_Comp_Short,Nwells) </w:t>
+      </w:r>
+      <w:r>
+        <w:rPr>
+          <w:rStyle w:val="SpecialCharTok"/>
+        </w:rPr>
+        <w:t xml:space="preserve">%&gt;%</w:t>
+      </w:r>
+      <w:r>
+        <w:br/>
+      </w:r>
+      <w:r>
+        <w:rPr>
+          <w:rStyle w:val="NormalTok"/>
+        </w:rPr>
+        <w:t xml:space="preserve">  </w:t>
+      </w:r>
+      <w:r>
+        <w:rPr>
+          <w:rStyle w:val="FunctionTok"/>
+        </w:rPr>
+        <w:t xml:space="preserve">filter</w:t>
+      </w:r>
+      <w:r>
+        <w:rPr>
+          <w:rStyle w:val="NormalTok"/>
+        </w:rPr>
+        <w:t xml:space="preserve">(Year </w:t>
+      </w:r>
+      <w:r>
+        <w:rPr>
+          <w:rStyle w:val="SpecialCharTok"/>
+        </w:rPr>
+        <w:t xml:space="preserve">&gt;</w:t>
+      </w:r>
+      <w:r>
+        <w:rPr>
+          <w:rStyle w:val="NormalTok"/>
+        </w:rPr>
+        <w:t xml:space="preserve"> </w:t>
+      </w:r>
+      <w:r>
+        <w:rPr>
+          <w:rStyle w:val="DecValTok"/>
+        </w:rPr>
+        <w:t xml:space="preserve">16</w:t>
+      </w:r>
+      <w:r>
+        <w:rPr>
+          <w:rStyle w:val="NormalTok"/>
+        </w:rPr>
+        <w:t xml:space="preserve">, nwells </w:t>
+      </w:r>
+      <w:r>
+        <w:rPr>
+          <w:rStyle w:val="SpecialCharTok"/>
+        </w:rPr>
+        <w:t xml:space="preserve">&gt;</w:t>
+      </w:r>
+      <w:r>
+        <w:rPr>
+          <w:rStyle w:val="NormalTok"/>
+        </w:rPr>
+        <w:t xml:space="preserve"> </w:t>
+      </w:r>
+      <w:r>
+        <w:rPr>
+          <w:rStyle w:val="DecValTok"/>
+        </w:rPr>
+        <w:t xml:space="preserve">4</w:t>
+      </w:r>
+      <w:r>
+        <w:rPr>
+          <w:rStyle w:val="NormalTok"/>
+        </w:rPr>
+        <w:t xml:space="preserve">)</w:t>
       </w:r>
       <w:r>
         <w:br/>

</xml_diff>

<commit_message>
fix a bug in the BET data extraction code
</commit_message>
<xml_diff>
--- a/manual/BET_for_SS.docx
+++ b/manual/BET_for_SS.docx
@@ -1418,19 +1418,37 @@
         <w:rPr>
           <w:rStyle w:val="NormalTok"/>
         </w:rPr>
-        <w:t xml:space="preserve">Year</w:t>
-      </w:r>
-      <w:r>
-        <w:rPr>
-          <w:rStyle w:val="SpecialCharTok"/>
-        </w:rPr>
-        <w:t xml:space="preserve">==</w:t>
-      </w:r>
-      <w:r>
-        <w:rPr>
-          <w:rStyle w:val="DecValTok"/>
-        </w:rPr>
-        <w:t xml:space="preserve">2020</w:t>
+        <w:t xml:space="preserve">Year </w:t>
+      </w:r>
+      <w:r>
+        <w:rPr>
+          <w:rStyle w:val="SpecialCharTok"/>
+        </w:rPr>
+        <w:t xml:space="preserve">%in%</w:t>
+      </w:r>
+      <w:r>
+        <w:rPr>
+          <w:rStyle w:val="NormalTok"/>
+        </w:rPr>
+        <w:t xml:space="preserve"> </w:t>
+      </w:r>
+      <w:r>
+        <w:rPr>
+          <w:rStyle w:val="DecValTok"/>
+        </w:rPr>
+        <w:t xml:space="preserve">181</w:t>
+      </w:r>
+      <w:r>
+        <w:rPr>
+          <w:rStyle w:val="SpecialCharTok"/>
+        </w:rPr>
+        <w:t xml:space="preserve">:</w:t>
+      </w:r>
+      <w:r>
+        <w:rPr>
+          <w:rStyle w:val="DecValTok"/>
+        </w:rPr>
+        <w:t xml:space="preserve">184</w:t>
       </w:r>
       <w:r>
         <w:rPr>
@@ -1484,19 +1502,37 @@
         <w:rPr>
           <w:rStyle w:val="NormalTok"/>
         </w:rPr>
-        <w:t xml:space="preserve">Year</w:t>
-      </w:r>
-      <w:r>
-        <w:rPr>
-          <w:rStyle w:val="SpecialCharTok"/>
-        </w:rPr>
-        <w:t xml:space="preserve">==</w:t>
-      </w:r>
-      <w:r>
-        <w:rPr>
-          <w:rStyle w:val="DecValTok"/>
-        </w:rPr>
-        <w:t xml:space="preserve">2020</w:t>
+        <w:t xml:space="preserve">Year </w:t>
+      </w:r>
+      <w:r>
+        <w:rPr>
+          <w:rStyle w:val="SpecialCharTok"/>
+        </w:rPr>
+        <w:t xml:space="preserve">%in%</w:t>
+      </w:r>
+      <w:r>
+        <w:rPr>
+          <w:rStyle w:val="NormalTok"/>
+        </w:rPr>
+        <w:t xml:space="preserve"> </w:t>
+      </w:r>
+      <w:r>
+        <w:rPr>
+          <w:rStyle w:val="DecValTok"/>
+        </w:rPr>
+        <w:t xml:space="preserve">181</w:t>
+      </w:r>
+      <w:r>
+        <w:rPr>
+          <w:rStyle w:val="SpecialCharTok"/>
+        </w:rPr>
+        <w:t xml:space="preserve">:</w:t>
+      </w:r>
+      <w:r>
+        <w:rPr>
+          <w:rStyle w:val="DecValTok"/>
+        </w:rPr>
+        <w:t xml:space="preserve">184</w:t>
       </w:r>
       <w:r>
         <w:rPr>
@@ -1565,19 +1601,37 @@
         <w:rPr>
           <w:rStyle w:val="NormalTok"/>
         </w:rPr>
-        <w:t xml:space="preserve">Year</w:t>
-      </w:r>
-      <w:r>
-        <w:rPr>
-          <w:rStyle w:val="SpecialCharTok"/>
-        </w:rPr>
-        <w:t xml:space="preserve">==</w:t>
-      </w:r>
-      <w:r>
-        <w:rPr>
-          <w:rStyle w:val="DecValTok"/>
-        </w:rPr>
-        <w:t xml:space="preserve">2021</w:t>
+        <w:t xml:space="preserve">Year </w:t>
+      </w:r>
+      <w:r>
+        <w:rPr>
+          <w:rStyle w:val="SpecialCharTok"/>
+        </w:rPr>
+        <w:t xml:space="preserve">%in%</w:t>
+      </w:r>
+      <w:r>
+        <w:rPr>
+          <w:rStyle w:val="NormalTok"/>
+        </w:rPr>
+        <w:t xml:space="preserve"> </w:t>
+      </w:r>
+      <w:r>
+        <w:rPr>
+          <w:rStyle w:val="DecValTok"/>
+        </w:rPr>
+        <w:t xml:space="preserve">185</w:t>
+      </w:r>
+      <w:r>
+        <w:rPr>
+          <w:rStyle w:val="SpecialCharTok"/>
+        </w:rPr>
+        <w:t xml:space="preserve">:</w:t>
+      </w:r>
+      <w:r>
+        <w:rPr>
+          <w:rStyle w:val="DecValTok"/>
+        </w:rPr>
+        <w:t xml:space="preserve">188</w:t>
       </w:r>
       <w:r>
         <w:rPr>
@@ -1631,19 +1685,37 @@
         <w:rPr>
           <w:rStyle w:val="NormalTok"/>
         </w:rPr>
-        <w:t xml:space="preserve">Year</w:t>
-      </w:r>
-      <w:r>
-        <w:rPr>
-          <w:rStyle w:val="SpecialCharTok"/>
-        </w:rPr>
-        <w:t xml:space="preserve">==</w:t>
-      </w:r>
-      <w:r>
-        <w:rPr>
-          <w:rStyle w:val="DecValTok"/>
-        </w:rPr>
-        <w:t xml:space="preserve">2021</w:t>
+        <w:t xml:space="preserve">Year </w:t>
+      </w:r>
+      <w:r>
+        <w:rPr>
+          <w:rStyle w:val="SpecialCharTok"/>
+        </w:rPr>
+        <w:t xml:space="preserve">%in%</w:t>
+      </w:r>
+      <w:r>
+        <w:rPr>
+          <w:rStyle w:val="NormalTok"/>
+        </w:rPr>
+        <w:t xml:space="preserve"> </w:t>
+      </w:r>
+      <w:r>
+        <w:rPr>
+          <w:rStyle w:val="DecValTok"/>
+        </w:rPr>
+        <w:t xml:space="preserve">185</w:t>
+      </w:r>
+      <w:r>
+        <w:rPr>
+          <w:rStyle w:val="SpecialCharTok"/>
+        </w:rPr>
+        <w:t xml:space="preserve">:</w:t>
+      </w:r>
+      <w:r>
+        <w:rPr>
+          <w:rStyle w:val="DecValTok"/>
+        </w:rPr>
+        <w:t xml:space="preserve">188</w:t>
       </w:r>
       <w:r>
         <w:rPr>

</xml_diff>

<commit_message>
the first bin (20cm) is cumulative
</commit_message>
<xml_diff>
--- a/manual/BET_for_SS.docx
+++ b/manual/BET_for_SS.docx
@@ -59,7 +59,7 @@
         <w:pStyle w:val="Date"/>
       </w:pPr>
       <w:r>
-        <w:t xml:space="preserve">2024-03-20</w:t>
+        <w:t xml:space="preserve">2024-04-23</w:t>
       </w:r>
     </w:p>
     <w:p>
@@ -129,7 +129,7 @@
         <w:rPr>
           <w:rStyle w:val="StringTok"/>
         </w:rPr>
-        <w:t xml:space="preserve">"D:/OneDrive - IATTC/IATTC/2024/SAC15/PS Database/BSE/"</w:t>
+        <w:t xml:space="preserve">"D:/OneDrive - IATTC/IATTC/2024/SAC15/Assessment/Data/PS/"</w:t>
       </w:r>
       <w:r>
         <w:br/>
@@ -5213,6 +5213,18 @@
       </w:r>
       <w:r>
         <w:rPr>
+          <w:rStyle w:val="DecValTok"/>
+        </w:rPr>
+        <w:t xml:space="preserve">0</w:t>
+      </w:r>
+      <w:r>
+        <w:rPr>
+          <w:rStyle w:val="NormalTok"/>
+        </w:rPr>
+        <w:t xml:space="preserve">,</w:t>
+      </w:r>
+      <w:r>
+        <w:rPr>
           <w:rStyle w:val="FunctionTok"/>
         </w:rPr>
         <w:t xml:space="preserve">seq</w:t>
@@ -5227,7 +5239,7 @@
         <w:rPr>
           <w:rStyle w:val="DecValTok"/>
         </w:rPr>
-        <w:t xml:space="preserve">20</w:t>
+        <w:t xml:space="preserve">22</w:t>
       </w:r>
       <w:r>
         <w:rPr>

</xml_diff>